<commit_message>
Fixed links pointing to review.docs.microsoft.com
</commit_message>
<xml_diff>
--- a/references/initial-decisions-checklist.docx
+++ b/references/initial-decisions-checklist.docx
@@ -1,6 +1,6 @@
 
 <file path=word/document.xml><?xml version="1.0" encoding="utf-8"?>
-<w:document xmlns:wpc="http://schemas.microsoft.com/office/word/2010/wordprocessingCanvas" xmlns:cx="http://schemas.microsoft.com/office/drawing/2014/chartex" xmlns:cx1="http://schemas.microsoft.com/office/drawing/2015/9/8/chartex" xmlns:cx2="http://schemas.microsoft.com/office/drawing/2015/10/21/chartex" xmlns:cx3="http://schemas.microsoft.com/office/drawing/2016/5/9/chartex" xmlns:cx4="http://schemas.microsoft.com/office/drawing/2016/5/10/chartex" xmlns:cx5="http://schemas.microsoft.com/office/drawing/2016/5/11/chartex" xmlns:cx6="http://schemas.microsoft.com/office/drawing/2016/5/12/chartex" xmlns:cx7="http://schemas.microsoft.com/office/drawing/2016/5/13/chartex" xmlns:cx8="http://schemas.microsoft.com/office/drawing/2016/5/14/chartex" xmlns:mc="http://schemas.openxmlformats.org/markup-compatibility/2006" xmlns:aink="http://schemas.microsoft.com/office/drawing/2016/ink" xmlns:am3d="http://schemas.microsoft.com/office/drawing/2017/model3d" xmlns:o="urn:schemas-microsoft-com:office:office" xmlns:r="http://schemas.openxmlformats.org/officeDocument/2006/relationships" xmlns:m="http://schemas.openxmlformats.org/officeDocument/2006/math" xmlns:v="urn:schemas-microsoft-com:vml" xmlns:wp14="http://schemas.microsoft.com/office/word/2010/wordprocessingDrawing" xmlns:wp="http://schemas.openxmlformats.org/drawingml/2006/wordprocessingDrawing" xmlns:w10="urn:schemas-microsoft-com:office:word" xmlns:w="http://schemas.openxmlformats.org/wordprocessingml/2006/main" xmlns:w14="http://schemas.microsoft.com/office/word/2010/wordml" xmlns:w15="http://schemas.microsoft.com/office/word/2012/wordml" xmlns:w16cex="http://schemas.microsoft.com/office/word/2018/wordml/cex" xmlns:w16cid="http://schemas.microsoft.com/office/word/2016/wordml/cid" xmlns:w16="http://schemas.microsoft.com/office/word/2018/wordml" xmlns:w16se="http://schemas.microsoft.com/office/word/2015/wordml/symex" xmlns:wpg="http://schemas.microsoft.com/office/word/2010/wordprocessingGroup" xmlns:wpi="http://schemas.microsoft.com/office/word/2010/wordprocessingInk" xmlns:wne="http://schemas.microsoft.com/office/word/2006/wordml" xmlns:wps="http://schemas.microsoft.com/office/word/2010/wordprocessingShape" mc:Ignorable="w14 w15 w16se w16cid w16 w16cex wp14">
+<w:document xmlns:wpc="http://schemas.microsoft.com/office/word/2010/wordprocessingCanvas" xmlns:cx="http://schemas.microsoft.com/office/drawing/2014/chartex" xmlns:cx1="http://schemas.microsoft.com/office/drawing/2015/9/8/chartex" xmlns:cx2="http://schemas.microsoft.com/office/drawing/2015/10/21/chartex" xmlns:cx3="http://schemas.microsoft.com/office/drawing/2016/5/9/chartex" xmlns:cx4="http://schemas.microsoft.com/office/drawing/2016/5/10/chartex" xmlns:cx5="http://schemas.microsoft.com/office/drawing/2016/5/11/chartex" xmlns:cx6="http://schemas.microsoft.com/office/drawing/2016/5/12/chartex" xmlns:cx7="http://schemas.microsoft.com/office/drawing/2016/5/13/chartex" xmlns:cx8="http://schemas.microsoft.com/office/drawing/2016/5/14/chartex" xmlns:mc="http://schemas.openxmlformats.org/markup-compatibility/2006" xmlns:aink="http://schemas.microsoft.com/office/drawing/2016/ink" xmlns:am3d="http://schemas.microsoft.com/office/drawing/2017/model3d" xmlns:o="urn:schemas-microsoft-com:office:office" xmlns:r="http://schemas.openxmlformats.org/officeDocument/2006/relationships" xmlns:m="http://schemas.openxmlformats.org/officeDocument/2006/math" xmlns:v="urn:schemas-microsoft-com:vml" xmlns:wp14="http://schemas.microsoft.com/office/word/2010/wordprocessingDrawing" xmlns:wp="http://schemas.openxmlformats.org/drawingml/2006/wordprocessingDrawing" xmlns:w10="urn:schemas-microsoft-com:office:word" xmlns:w="http://schemas.openxmlformats.org/wordprocessingml/2006/main" xmlns:w14="http://schemas.microsoft.com/office/word/2010/wordml" xmlns:w15="http://schemas.microsoft.com/office/word/2012/wordml" xmlns:w16cid="http://schemas.microsoft.com/office/word/2016/wordml/cid" xmlns:w16se="http://schemas.microsoft.com/office/word/2015/wordml/symex" xmlns:wpg="http://schemas.microsoft.com/office/word/2010/wordprocessingGroup" xmlns:wpi="http://schemas.microsoft.com/office/word/2010/wordprocessingInk" xmlns:wne="http://schemas.microsoft.com/office/word/2006/wordml" xmlns:wps="http://schemas.microsoft.com/office/word/2010/wordprocessingShape" mc:Ignorable="w14 w15 w16se w16cid wp14">
   <w:body>
     <w:p>
       <w:pPr>
@@ -131,7 +131,25 @@
           <w:color w:val="171717"/>
           <w:shd w:val="clear" w:color="auto" w:fill="FFFFFF"/>
         </w:rPr>
-        <w:t xml:space="preserve">The cloud adoption journey can unlock a number of business, technical, and organizational benefits through various journeys. Regardless of what you want to accomplish, if your journey involves the cloud there are a few fundamental decisions that should be understood by every team member involved in cloud adoption. </w:t>
+        <w:t xml:space="preserve">The cloud adoption journey can unlock </w:t>
+      </w:r>
+      <w:proofErr w:type="gramStart"/>
+      <w:r>
+        <w:rPr>
+          <w:rFonts w:ascii="Segoe UI" w:hAnsi="Segoe UI" w:cs="Segoe UI"/>
+          <w:color w:val="171717"/>
+          <w:shd w:val="clear" w:color="auto" w:fill="FFFFFF"/>
+        </w:rPr>
+        <w:t>a number of</w:t>
+      </w:r>
+      <w:proofErr w:type="gramEnd"/>
+      <w:r>
+        <w:rPr>
+          <w:rFonts w:ascii="Segoe UI" w:hAnsi="Segoe UI" w:cs="Segoe UI"/>
+          <w:color w:val="171717"/>
+          <w:shd w:val="clear" w:color="auto" w:fill="FFFFFF"/>
+        </w:rPr>
+        <w:t xml:space="preserve"> business, technical, and organizational benefits through various journeys. Regardless of what you want to accomplish, if your journey involves the cloud there are a few fundamental decisions that should be understood by every team member involved in cloud adoption. </w:t>
       </w:r>
     </w:p>
     <w:p>
@@ -337,7 +355,7 @@
         </w:rPr>
         <w:t xml:space="preserve">Every technical team member should have a basic understanding of </w:t>
       </w:r>
-      <w:hyperlink r:id="rId12" w:anchor="step-3-review-the-portfolio" w:history="1">
+      <w:hyperlink r:id="rId12" w:anchor="step-2-understand-initial-azure-concepts" w:history="1">
         <w:r>
           <w:rPr>
             <w:rStyle w:val="Hyperlink"/>
@@ -407,7 +425,7 @@
         </w:rPr>
         <w:t xml:space="preserve">The technical strategy should include clarity on which </w:t>
       </w:r>
-      <w:hyperlink r:id="rId14" w:anchor="step-4-define-hosting-hierarchy-depth-to-align-portfolio" w:history="1">
+      <w:hyperlink r:id="rId14" w:anchor="step-4-define-portfolio-hierarchy-depth-to-align-the-portfolio" w:history="1">
         <w:r>
           <w:rPr>
             <w:rStyle w:val="Hyperlink"/>
@@ -442,7 +460,7 @@
         </w:rPr>
         <w:t xml:space="preserve">A </w:t>
       </w:r>
-      <w:hyperlink r:id="rId15" w:anchor="step-5-establish-a-naming--tagging-standard-across-the-portfolio" w:history="1">
+      <w:hyperlink r:id="rId15" w:anchor="step-5-establish-a-naming-and-tagging-standard-across-the-portfolio" w:history="1">
         <w:r>
           <w:rPr>
             <w:rStyle w:val="Hyperlink"/>
@@ -477,7 +495,7 @@
         </w:rPr>
         <w:t xml:space="preserve">The hosting hierarchy should be reflected in a </w:t>
       </w:r>
-      <w:hyperlink r:id="rId16" w:anchor="step-6-create-a-resource-organization-design-to-implement-the-hosting-hierarchy" w:history="1">
+      <w:hyperlink r:id="rId16" w:anchor="step-6-create-a-resource-organization-design-to-implement-the-portfolio-hierarchy" w:history="1">
         <w:r>
           <w:rPr>
             <w:rStyle w:val="Hyperlink"/>
@@ -921,7 +939,7 @@
             <wp:cNvGraphicFramePr/>
             <a:graphic xmlns:a="http://schemas.openxmlformats.org/drawingml/2006/main">
               <a:graphicData uri="http://schemas.openxmlformats.org/drawingml/2006/diagram">
-                <dgm:relIds xmlns:dgm="http://schemas.openxmlformats.org/drawingml/2006/diagram" xmlns:r="http://schemas.openxmlformats.org/officeDocument/2006/relationships" r:dm="rId22" r:lo="rId23" r:qs="rId24" r:cs="rId25"/>
+                <dgm:relIds xmlns:dgm="http://schemas.openxmlformats.org/drawingml/2006/diagram" xmlns:r="http://schemas.openxmlformats.org/officeDocument/2006/relationships" r:dm="rId21" r:lo="rId22" r:qs="rId23" r:cs="rId24"/>
               </a:graphicData>
             </a:graphic>
             <wp14:sizeRelH relativeFrom="margin">
@@ -1508,7 +1526,7 @@
                 <w:szCs w:val="20"/>
               </w:rPr>
             </w:pPr>
-            <w:hyperlink r:id="rId27" w:history="1">
+            <w:hyperlink r:id="rId26" w:history="1">
               <w:r>
                 <w:rPr>
                   <w:rStyle w:val="Hyperlink"/>
@@ -1516,7 +1534,25 @@
                   <w:sz w:val="20"/>
                   <w:szCs w:val="20"/>
                 </w:rPr>
-                <w:t>Template</w:t>
+                <w:t>Te</w:t>
+              </w:r>
+              <w:r>
+                <w:rPr>
+                  <w:rStyle w:val="Hyperlink"/>
+                  <w:rFonts w:ascii="Segoe UI" w:hAnsi="Segoe UI" w:cs="Segoe UI"/>
+                  <w:sz w:val="20"/>
+                  <w:szCs w:val="20"/>
+                </w:rPr>
+                <w:t>m</w:t>
+              </w:r>
+              <w:r>
+                <w:rPr>
+                  <w:rStyle w:val="Hyperlink"/>
+                  <w:rFonts w:ascii="Segoe UI" w:hAnsi="Segoe UI" w:cs="Segoe UI"/>
+                  <w:sz w:val="20"/>
+                  <w:szCs w:val="20"/>
+                </w:rPr>
+                <w:t>plate</w:t>
               </w:r>
             </w:hyperlink>
           </w:p>
@@ -1689,7 +1725,7 @@
                 <w:szCs w:val="20"/>
               </w:rPr>
             </w:pPr>
-            <w:hyperlink r:id="rId28" w:history="1">
+            <w:hyperlink r:id="rId27" w:history="1">
               <w:r>
                 <w:rPr>
                   <w:rStyle w:val="Hyperlink"/>
@@ -1697,7 +1733,25 @@
                   <w:sz w:val="20"/>
                   <w:szCs w:val="20"/>
                 </w:rPr>
-                <w:t>Template</w:t>
+                <w:t>Temp</w:t>
+              </w:r>
+              <w:r>
+                <w:rPr>
+                  <w:rStyle w:val="Hyperlink"/>
+                  <w:rFonts w:ascii="Segoe UI" w:hAnsi="Segoe UI" w:cs="Segoe UI"/>
+                  <w:sz w:val="20"/>
+                  <w:szCs w:val="20"/>
+                </w:rPr>
+                <w:t>l</w:t>
+              </w:r>
+              <w:r>
+                <w:rPr>
+                  <w:rStyle w:val="Hyperlink"/>
+                  <w:rFonts w:ascii="Segoe UI" w:hAnsi="Segoe UI" w:cs="Segoe UI"/>
+                  <w:sz w:val="20"/>
+                  <w:szCs w:val="20"/>
+                </w:rPr>
+                <w:t>ate</w:t>
               </w:r>
             </w:hyperlink>
           </w:p>
@@ -1859,7 +1913,7 @@
                 <w:szCs w:val="20"/>
               </w:rPr>
             </w:pPr>
-            <w:hyperlink r:id="rId29" w:history="1">
+            <w:hyperlink r:id="rId28" w:history="1">
               <w:r>
                 <w:rPr>
                   <w:rStyle w:val="Hyperlink"/>
@@ -1867,7 +1921,27 @@
                   <w:sz w:val="20"/>
                   <w:szCs w:val="20"/>
                 </w:rPr>
-                <w:t>Template</w:t>
+                <w:t>Tem</w:t>
+              </w:r>
+              <w:bookmarkStart w:id="13" w:name="_GoBack"/>
+              <w:bookmarkEnd w:id="13"/>
+              <w:r>
+                <w:rPr>
+                  <w:rStyle w:val="Hyperlink"/>
+                  <w:rFonts w:ascii="Segoe UI" w:hAnsi="Segoe UI" w:cs="Segoe UI"/>
+                  <w:sz w:val="20"/>
+                  <w:szCs w:val="20"/>
+                </w:rPr>
+                <w:t>p</w:t>
+              </w:r>
+              <w:r>
+                <w:rPr>
+                  <w:rStyle w:val="Hyperlink"/>
+                  <w:rFonts w:ascii="Segoe UI" w:hAnsi="Segoe UI" w:cs="Segoe UI"/>
+                  <w:sz w:val="20"/>
+                  <w:szCs w:val="20"/>
+                </w:rPr>
+                <w:t>late</w:t>
               </w:r>
             </w:hyperlink>
           </w:p>
@@ -1884,7 +1958,7 @@
                 <w:szCs w:val="20"/>
               </w:rPr>
             </w:pPr>
-            <w:commentRangeStart w:id="13"/>
+            <w:commentRangeStart w:id="14"/>
             <w:r>
               <w:rPr>
                 <w:rFonts w:ascii="Segoe UI" w:hAnsi="Segoe UI" w:cs="Segoe UI"/>
@@ -1892,39 +1966,6 @@
                 <w:szCs w:val="20"/>
               </w:rPr>
               <w:t>Cloud Strategy Team</w:t>
-            </w:r>
-            <w:commentRangeEnd w:id="13"/>
-            <w:r>
-              <w:rPr>
-                <w:rStyle w:val="CommentReference"/>
-                <w:rFonts w:ascii="Segoe UI" w:hAnsi="Segoe UI" w:cs="Segoe UI"/>
-                <w:sz w:val="20"/>
-                <w:szCs w:val="20"/>
-              </w:rPr>
-              <w:commentReference w:id="13"/>
-            </w:r>
-          </w:p>
-        </w:tc>
-        <w:tc>
-          <w:tcPr>
-            <w:tcW w:w="1900" w:type="dxa"/>
-          </w:tcPr>
-          <w:p>
-            <w:pPr>
-              <w:rPr>
-                <w:rFonts w:ascii="Segoe UI" w:hAnsi="Segoe UI" w:cs="Segoe UI"/>
-                <w:sz w:val="20"/>
-                <w:szCs w:val="20"/>
-              </w:rPr>
-            </w:pPr>
-            <w:commentRangeStart w:id="14"/>
-            <w:r>
-              <w:rPr>
-                <w:rFonts w:ascii="Segoe UI" w:hAnsi="Segoe UI" w:cs="Segoe UI"/>
-                <w:sz w:val="20"/>
-                <w:szCs w:val="20"/>
-              </w:rPr>
-              <w:t>&lt;Insert name here&gt;</w:t>
             </w:r>
             <w:commentRangeEnd w:id="14"/>
             <w:r>
@@ -1940,7 +1981,7 @@
         </w:tc>
         <w:tc>
           <w:tcPr>
-            <w:tcW w:w="1541" w:type="dxa"/>
+            <w:tcW w:w="1900" w:type="dxa"/>
           </w:tcPr>
           <w:p>
             <w:pPr>
@@ -1957,7 +1998,7 @@
                 <w:sz w:val="20"/>
                 <w:szCs w:val="20"/>
               </w:rPr>
-              <w:t>&lt;Discovery&gt;</w:t>
+              <w:t>&lt;Insert name here&gt;</w:t>
             </w:r>
             <w:commentRangeEnd w:id="15"/>
             <w:r>
@@ -1973,7 +2014,7 @@
         </w:tc>
         <w:tc>
           <w:tcPr>
-            <w:tcW w:w="1424" w:type="dxa"/>
+            <w:tcW w:w="1541" w:type="dxa"/>
           </w:tcPr>
           <w:p>
             <w:pPr>
@@ -1990,7 +2031,7 @@
                 <w:sz w:val="20"/>
                 <w:szCs w:val="20"/>
               </w:rPr>
-              <w:t>&lt;Insert data here&gt;</w:t>
+              <w:t>&lt;Discovery&gt;</w:t>
             </w:r>
             <w:commentRangeEnd w:id="16"/>
             <w:r>
@@ -2004,6 +2045,39 @@
             </w:r>
           </w:p>
         </w:tc>
+        <w:tc>
+          <w:tcPr>
+            <w:tcW w:w="1424" w:type="dxa"/>
+          </w:tcPr>
+          <w:p>
+            <w:pPr>
+              <w:rPr>
+                <w:rFonts w:ascii="Segoe UI" w:hAnsi="Segoe UI" w:cs="Segoe UI"/>
+                <w:sz w:val="20"/>
+                <w:szCs w:val="20"/>
+              </w:rPr>
+            </w:pPr>
+            <w:commentRangeStart w:id="17"/>
+            <w:r>
+              <w:rPr>
+                <w:rFonts w:ascii="Segoe UI" w:hAnsi="Segoe UI" w:cs="Segoe UI"/>
+                <w:sz w:val="20"/>
+                <w:szCs w:val="20"/>
+              </w:rPr>
+              <w:t>&lt;Insert data here&gt;</w:t>
+            </w:r>
+            <w:commentRangeEnd w:id="17"/>
+            <w:r>
+              <w:rPr>
+                <w:rStyle w:val="CommentReference"/>
+                <w:rFonts w:ascii="Segoe UI" w:hAnsi="Segoe UI" w:cs="Segoe UI"/>
+                <w:sz w:val="20"/>
+                <w:szCs w:val="20"/>
+              </w:rPr>
+              <w:commentReference w:id="17"/>
+            </w:r>
+          </w:p>
+        </w:tc>
       </w:tr>
     </w:tbl>
     <w:p>
@@ -2025,7 +2099,7 @@
 </file>
 
 <file path=word/comments.xml><?xml version="1.0" encoding="utf-8"?>
-<w:comments xmlns:wpc="http://schemas.microsoft.com/office/word/2010/wordprocessingCanvas" xmlns:cx="http://schemas.microsoft.com/office/drawing/2014/chartex" xmlns:cx1="http://schemas.microsoft.com/office/drawing/2015/9/8/chartex" xmlns:cx2="http://schemas.microsoft.com/office/drawing/2015/10/21/chartex" xmlns:cx3="http://schemas.microsoft.com/office/drawing/2016/5/9/chartex" xmlns:cx4="http://schemas.microsoft.com/office/drawing/2016/5/10/chartex" xmlns:cx5="http://schemas.microsoft.com/office/drawing/2016/5/11/chartex" xmlns:cx6="http://schemas.microsoft.com/office/drawing/2016/5/12/chartex" xmlns:cx7="http://schemas.microsoft.com/office/drawing/2016/5/13/chartex" xmlns:cx8="http://schemas.microsoft.com/office/drawing/2016/5/14/chartex" xmlns:mc="http://schemas.openxmlformats.org/markup-compatibility/2006" xmlns:aink="http://schemas.microsoft.com/office/drawing/2016/ink" xmlns:am3d="http://schemas.microsoft.com/office/drawing/2017/model3d" xmlns:o="urn:schemas-microsoft-com:office:office" xmlns:r="http://schemas.openxmlformats.org/officeDocument/2006/relationships" xmlns:m="http://schemas.openxmlformats.org/officeDocument/2006/math" xmlns:v="urn:schemas-microsoft-com:vml" xmlns:wp14="http://schemas.microsoft.com/office/word/2010/wordprocessingDrawing" xmlns:wp="http://schemas.openxmlformats.org/drawingml/2006/wordprocessingDrawing" xmlns:w10="urn:schemas-microsoft-com:office:word" xmlns:w="http://schemas.openxmlformats.org/wordprocessingml/2006/main" xmlns:w14="http://schemas.microsoft.com/office/word/2010/wordml" xmlns:w15="http://schemas.microsoft.com/office/word/2012/wordml" xmlns:w16cex="http://schemas.microsoft.com/office/word/2018/wordml/cex" xmlns:w16cid="http://schemas.microsoft.com/office/word/2016/wordml/cid" xmlns:w16="http://schemas.microsoft.com/office/word/2018/wordml" xmlns:w16se="http://schemas.microsoft.com/office/word/2015/wordml/symex" xmlns:wpg="http://schemas.microsoft.com/office/word/2010/wordprocessingGroup" xmlns:wpi="http://schemas.microsoft.com/office/word/2010/wordprocessingInk" xmlns:wne="http://schemas.microsoft.com/office/word/2006/wordml" xmlns:wps="http://schemas.microsoft.com/office/word/2010/wordprocessingShape" mc:Ignorable="w14 w15 w16se w16cid w16 w16cex wp14">
+<w:comments xmlns:wpc="http://schemas.microsoft.com/office/word/2010/wordprocessingCanvas" xmlns:cx="http://schemas.microsoft.com/office/drawing/2014/chartex" xmlns:cx1="http://schemas.microsoft.com/office/drawing/2015/9/8/chartex" xmlns:cx2="http://schemas.microsoft.com/office/drawing/2015/10/21/chartex" xmlns:cx3="http://schemas.microsoft.com/office/drawing/2016/5/9/chartex" xmlns:cx4="http://schemas.microsoft.com/office/drawing/2016/5/10/chartex" xmlns:cx5="http://schemas.microsoft.com/office/drawing/2016/5/11/chartex" xmlns:cx6="http://schemas.microsoft.com/office/drawing/2016/5/12/chartex" xmlns:cx7="http://schemas.microsoft.com/office/drawing/2016/5/13/chartex" xmlns:cx8="http://schemas.microsoft.com/office/drawing/2016/5/14/chartex" xmlns:mc="http://schemas.openxmlformats.org/markup-compatibility/2006" xmlns:aink="http://schemas.microsoft.com/office/drawing/2016/ink" xmlns:am3d="http://schemas.microsoft.com/office/drawing/2017/model3d" xmlns:o="urn:schemas-microsoft-com:office:office" xmlns:r="http://schemas.openxmlformats.org/officeDocument/2006/relationships" xmlns:m="http://schemas.openxmlformats.org/officeDocument/2006/math" xmlns:v="urn:schemas-microsoft-com:vml" xmlns:wp14="http://schemas.microsoft.com/office/word/2010/wordprocessingDrawing" xmlns:wp="http://schemas.openxmlformats.org/drawingml/2006/wordprocessingDrawing" xmlns:w10="urn:schemas-microsoft-com:office:word" xmlns:w="http://schemas.openxmlformats.org/wordprocessingml/2006/main" xmlns:w14="http://schemas.microsoft.com/office/word/2010/wordml" xmlns:w15="http://schemas.microsoft.com/office/word/2012/wordml" xmlns:w16cid="http://schemas.microsoft.com/office/word/2016/wordml/cid" xmlns:w16se="http://schemas.microsoft.com/office/word/2015/wordml/symex" xmlns:wpg="http://schemas.microsoft.com/office/word/2010/wordprocessingGroup" xmlns:wpi="http://schemas.microsoft.com/office/word/2010/wordprocessingInk" xmlns:wne="http://schemas.microsoft.com/office/word/2006/wordml" xmlns:wps="http://schemas.microsoft.com/office/word/2010/wordprocessingShape" mc:Ignorable="w14 w15 w16se w16cid wp14">
   <w:comment w:id="0" w:author="Brian Blanchard (AZURE PNP)" w:date="2020-04-15T11:55:00Z" w:initials="BB(P">
     <w:p>
       <w:pPr>
@@ -2161,7 +2235,21 @@
         <w:rPr>
           <w:rFonts w:ascii="Segoe UI" w:hAnsi="Segoe UI" w:cs="Segoe UI"/>
         </w:rPr>
-        <w:t>n multiple solutions deliver distinct business value, they are labeled as workloads regardless of common stakeholder and technical responsibility. Each workload is hosted in a dedicated landing zone. Each environment contains only one landing zone. In this model, the BusDevOps team is responsible for all operational support of their isolated workload.</w:t>
+        <w:t xml:space="preserve">n multiple solutions deliver distinct business value, they are labeled as workloads regardless of common stakeholder and technical responsibility. Each workload is hosted in a dedicated landing zone. Each environment contains only one landing zone. In this model, the </w:t>
+      </w:r>
+      <w:proofErr w:type="spellStart"/>
+      <w:r>
+        <w:rPr>
+          <w:rFonts w:ascii="Segoe UI" w:hAnsi="Segoe UI" w:cs="Segoe UI"/>
+        </w:rPr>
+        <w:t>BusDevOps</w:t>
+      </w:r>
+      <w:proofErr w:type="spellEnd"/>
+      <w:r>
+        <w:rPr>
+          <w:rFonts w:ascii="Segoe UI" w:hAnsi="Segoe UI" w:cs="Segoe UI"/>
+        </w:rPr>
+        <w:t xml:space="preserve"> team is responsible for all operational support of their isolated workload.</w:t>
       </w:r>
     </w:p>
     <w:p>
@@ -2386,7 +2474,7 @@
       </w:r>
     </w:p>
   </w:comment>
-  <w:comment w:id="13" w:author="Brian Blanchard (AZURE PNP)" w:date="2020-04-15T11:47:00Z" w:initials="BB(P">
+  <w:comment w:id="14" w:author="Brian Blanchard (AZURE PNP)" w:date="2020-04-15T11:47:00Z" w:initials="BB(P">
     <w:p>
       <w:pPr>
         <w:pStyle w:val="CommentText"/>
@@ -2402,7 +2490,7 @@
       </w:r>
     </w:p>
   </w:comment>
-  <w:comment w:id="14" w:author="Brian Blanchard (AZURE PNP)" w:date="2020-04-15T11:48:00Z" w:initials="BB(P">
+  <w:comment w:id="15" w:author="Brian Blanchard (AZURE PNP)" w:date="2020-04-15T11:48:00Z" w:initials="BB(P">
     <w:p>
       <w:pPr>
         <w:pStyle w:val="CommentText"/>
@@ -2418,7 +2506,7 @@
       </w:r>
     </w:p>
   </w:comment>
-  <w:comment w:id="15" w:author="Brian Blanchard (AZURE PNP)" w:date="2020-04-15T11:49:00Z" w:initials="BB(P">
+  <w:comment w:id="16" w:author="Brian Blanchard (AZURE PNP)" w:date="2020-04-15T11:49:00Z" w:initials="BB(P">
     <w:p>
       <w:pPr>
         <w:pStyle w:val="CommentText"/>
@@ -2482,7 +2570,7 @@
       </w:r>
     </w:p>
   </w:comment>
-  <w:comment w:id="16" w:author="Brian Blanchard (AZURE PNP)" w:date="2020-04-15T11:51:00Z" w:initials="BB(P">
+  <w:comment w:id="17" w:author="Brian Blanchard (AZURE PNP)" w:date="2020-04-15T11:51:00Z" w:initials="BB(P">
     <w:p>
       <w:pPr>
         <w:pStyle w:val="CommentText"/>
@@ -2502,7 +2590,7 @@
 </file>
 
 <file path=word/commentsExtended.xml><?xml version="1.0" encoding="utf-8"?>
-<w15:commentsEx xmlns:wpc="http://schemas.microsoft.com/office/word/2010/wordprocessingCanvas" xmlns:cx="http://schemas.microsoft.com/office/drawing/2014/chartex" xmlns:cx1="http://schemas.microsoft.com/office/drawing/2015/9/8/chartex" xmlns:cx2="http://schemas.microsoft.com/office/drawing/2015/10/21/chartex" xmlns:cx3="http://schemas.microsoft.com/office/drawing/2016/5/9/chartex" xmlns:cx4="http://schemas.microsoft.com/office/drawing/2016/5/10/chartex" xmlns:cx5="http://schemas.microsoft.com/office/drawing/2016/5/11/chartex" xmlns:cx6="http://schemas.microsoft.com/office/drawing/2016/5/12/chartex" xmlns:cx7="http://schemas.microsoft.com/office/drawing/2016/5/13/chartex" xmlns:cx8="http://schemas.microsoft.com/office/drawing/2016/5/14/chartex" xmlns:mc="http://schemas.openxmlformats.org/markup-compatibility/2006" xmlns:aink="http://schemas.microsoft.com/office/drawing/2016/ink" xmlns:am3d="http://schemas.microsoft.com/office/drawing/2017/model3d" xmlns:o="urn:schemas-microsoft-com:office:office" xmlns:r="http://schemas.openxmlformats.org/officeDocument/2006/relationships" xmlns:m="http://schemas.openxmlformats.org/officeDocument/2006/math" xmlns:v="urn:schemas-microsoft-com:vml" xmlns:wp14="http://schemas.microsoft.com/office/word/2010/wordprocessingDrawing" xmlns:wp="http://schemas.openxmlformats.org/drawingml/2006/wordprocessingDrawing" xmlns:w10="urn:schemas-microsoft-com:office:word" xmlns:w="http://schemas.openxmlformats.org/wordprocessingml/2006/main" xmlns:w14="http://schemas.microsoft.com/office/word/2010/wordml" xmlns:w15="http://schemas.microsoft.com/office/word/2012/wordml" xmlns:w16cex="http://schemas.microsoft.com/office/word/2018/wordml/cex" xmlns:w16cid="http://schemas.microsoft.com/office/word/2016/wordml/cid" xmlns:w16="http://schemas.microsoft.com/office/word/2018/wordml" xmlns:w16se="http://schemas.microsoft.com/office/word/2015/wordml/symex" xmlns:wpg="http://schemas.microsoft.com/office/word/2010/wordprocessingGroup" xmlns:wpi="http://schemas.microsoft.com/office/word/2010/wordprocessingInk" xmlns:wne="http://schemas.microsoft.com/office/word/2006/wordml" xmlns:wps="http://schemas.microsoft.com/office/word/2010/wordprocessingShape" mc:Ignorable="w14 w15 w16se w16cid w16 w16cex wp14">
+<w15:commentsEx xmlns:wpc="http://schemas.microsoft.com/office/word/2010/wordprocessingCanvas" xmlns:cx="http://schemas.microsoft.com/office/drawing/2014/chartex" xmlns:cx1="http://schemas.microsoft.com/office/drawing/2015/9/8/chartex" xmlns:cx2="http://schemas.microsoft.com/office/drawing/2015/10/21/chartex" xmlns:cx3="http://schemas.microsoft.com/office/drawing/2016/5/9/chartex" xmlns:cx4="http://schemas.microsoft.com/office/drawing/2016/5/10/chartex" xmlns:cx5="http://schemas.microsoft.com/office/drawing/2016/5/11/chartex" xmlns:cx6="http://schemas.microsoft.com/office/drawing/2016/5/12/chartex" xmlns:cx7="http://schemas.microsoft.com/office/drawing/2016/5/13/chartex" xmlns:cx8="http://schemas.microsoft.com/office/drawing/2016/5/14/chartex" xmlns:mc="http://schemas.openxmlformats.org/markup-compatibility/2006" xmlns:aink="http://schemas.microsoft.com/office/drawing/2016/ink" xmlns:am3d="http://schemas.microsoft.com/office/drawing/2017/model3d" xmlns:o="urn:schemas-microsoft-com:office:office" xmlns:r="http://schemas.openxmlformats.org/officeDocument/2006/relationships" xmlns:m="http://schemas.openxmlformats.org/officeDocument/2006/math" xmlns:v="urn:schemas-microsoft-com:vml" xmlns:wp14="http://schemas.microsoft.com/office/word/2010/wordprocessingDrawing" xmlns:wp="http://schemas.openxmlformats.org/drawingml/2006/wordprocessingDrawing" xmlns:w10="urn:schemas-microsoft-com:office:word" xmlns:w="http://schemas.openxmlformats.org/wordprocessingml/2006/main" xmlns:w14="http://schemas.microsoft.com/office/word/2010/wordml" xmlns:w15="http://schemas.microsoft.com/office/word/2012/wordml" xmlns:w16cid="http://schemas.microsoft.com/office/word/2016/wordml/cid" xmlns:w16se="http://schemas.microsoft.com/office/word/2015/wordml/symex" xmlns:wpg="http://schemas.microsoft.com/office/word/2010/wordprocessingGroup" xmlns:wpi="http://schemas.microsoft.com/office/word/2010/wordprocessingInk" xmlns:wne="http://schemas.microsoft.com/office/word/2006/wordml" xmlns:wps="http://schemas.microsoft.com/office/word/2010/wordprocessingShape" mc:Ignorable="w14 w15 w16se w16cid wp14">
   <w15:commentEx w15:paraId="3886F51A" w15:done="0"/>
   <w15:commentEx w15:paraId="43CABF7C" w15:done="0"/>
   <w15:commentEx w15:paraId="71902038" w15:done="0"/>
@@ -2546,7 +2634,7 @@
 </file>
 
 <file path=word/commentsIds.xml><?xml version="1.0" encoding="utf-8"?>
-<w16cid:commentsIds xmlns:wpc="http://schemas.microsoft.com/office/word/2010/wordprocessingCanvas" xmlns:cx="http://schemas.microsoft.com/office/drawing/2014/chartex" xmlns:cx1="http://schemas.microsoft.com/office/drawing/2015/9/8/chartex" xmlns:cx2="http://schemas.microsoft.com/office/drawing/2015/10/21/chartex" xmlns:cx3="http://schemas.microsoft.com/office/drawing/2016/5/9/chartex" xmlns:cx4="http://schemas.microsoft.com/office/drawing/2016/5/10/chartex" xmlns:cx5="http://schemas.microsoft.com/office/drawing/2016/5/11/chartex" xmlns:cx6="http://schemas.microsoft.com/office/drawing/2016/5/12/chartex" xmlns:cx7="http://schemas.microsoft.com/office/drawing/2016/5/13/chartex" xmlns:cx8="http://schemas.microsoft.com/office/drawing/2016/5/14/chartex" xmlns:mc="http://schemas.openxmlformats.org/markup-compatibility/2006" xmlns:aink="http://schemas.microsoft.com/office/drawing/2016/ink" xmlns:am3d="http://schemas.microsoft.com/office/drawing/2017/model3d" xmlns:o="urn:schemas-microsoft-com:office:office" xmlns:r="http://schemas.openxmlformats.org/officeDocument/2006/relationships" xmlns:m="http://schemas.openxmlformats.org/officeDocument/2006/math" xmlns:v="urn:schemas-microsoft-com:vml" xmlns:wp14="http://schemas.microsoft.com/office/word/2010/wordprocessingDrawing" xmlns:wp="http://schemas.openxmlformats.org/drawingml/2006/wordprocessingDrawing" xmlns:w10="urn:schemas-microsoft-com:office:word" xmlns:w="http://schemas.openxmlformats.org/wordprocessingml/2006/main" xmlns:w14="http://schemas.microsoft.com/office/word/2010/wordml" xmlns:w15="http://schemas.microsoft.com/office/word/2012/wordml" xmlns:w16cex="http://schemas.microsoft.com/office/word/2018/wordml/cex" xmlns:w16cid="http://schemas.microsoft.com/office/word/2016/wordml/cid" xmlns:w16="http://schemas.microsoft.com/office/word/2018/wordml" xmlns:w16se="http://schemas.microsoft.com/office/word/2015/wordml/symex" xmlns:wpg="http://schemas.microsoft.com/office/word/2010/wordprocessingGroup" xmlns:wpi="http://schemas.microsoft.com/office/word/2010/wordprocessingInk" xmlns:wne="http://schemas.microsoft.com/office/word/2006/wordml" xmlns:wps="http://schemas.microsoft.com/office/word/2010/wordprocessingShape" mc:Ignorable="w14 w15 w16se w16cid w16 w16cex wp14">
+<w16cid:commentsIds xmlns:wpc="http://schemas.microsoft.com/office/word/2010/wordprocessingCanvas" xmlns:cx="http://schemas.microsoft.com/office/drawing/2014/chartex" xmlns:cx1="http://schemas.microsoft.com/office/drawing/2015/9/8/chartex" xmlns:cx2="http://schemas.microsoft.com/office/drawing/2015/10/21/chartex" xmlns:cx3="http://schemas.microsoft.com/office/drawing/2016/5/9/chartex" xmlns:cx4="http://schemas.microsoft.com/office/drawing/2016/5/10/chartex" xmlns:cx5="http://schemas.microsoft.com/office/drawing/2016/5/11/chartex" xmlns:cx6="http://schemas.microsoft.com/office/drawing/2016/5/12/chartex" xmlns:cx7="http://schemas.microsoft.com/office/drawing/2016/5/13/chartex" xmlns:cx8="http://schemas.microsoft.com/office/drawing/2016/5/14/chartex" xmlns:mc="http://schemas.openxmlformats.org/markup-compatibility/2006" xmlns:aink="http://schemas.microsoft.com/office/drawing/2016/ink" xmlns:am3d="http://schemas.microsoft.com/office/drawing/2017/model3d" xmlns:o="urn:schemas-microsoft-com:office:office" xmlns:r="http://schemas.openxmlformats.org/officeDocument/2006/relationships" xmlns:m="http://schemas.openxmlformats.org/officeDocument/2006/math" xmlns:v="urn:schemas-microsoft-com:vml" xmlns:wp14="http://schemas.microsoft.com/office/word/2010/wordprocessingDrawing" xmlns:wp="http://schemas.openxmlformats.org/drawingml/2006/wordprocessingDrawing" xmlns:w10="urn:schemas-microsoft-com:office:word" xmlns:w="http://schemas.openxmlformats.org/wordprocessingml/2006/main" xmlns:w14="http://schemas.microsoft.com/office/word/2010/wordml" xmlns:w15="http://schemas.microsoft.com/office/word/2012/wordml" xmlns:w16cid="http://schemas.microsoft.com/office/word/2016/wordml/cid" xmlns:w16se="http://schemas.microsoft.com/office/word/2015/wordml/symex" xmlns:wpg="http://schemas.microsoft.com/office/word/2010/wordprocessingGroup" xmlns:wpi="http://schemas.microsoft.com/office/word/2010/wordprocessingInk" xmlns:wne="http://schemas.microsoft.com/office/word/2006/wordml" xmlns:wps="http://schemas.microsoft.com/office/word/2010/wordprocessingShape" mc:Ignorable="w14 w15 w16se w16cid wp14">
   <w16cid:commentId w16cid:paraId="3886F51A" w16cid:durableId="224174BE"/>
   <w16cid:commentId w16cid:paraId="43CABF7C" w16cid:durableId="2241755E"/>
   <w16cid:commentId w16cid:paraId="71902038" w16cid:durableId="22417643"/>
@@ -2568,7 +2656,7 @@
 </file>
 
 <file path=word/endnotes.xml><?xml version="1.0" encoding="utf-8"?>
-<w:endnotes xmlns:wpc="http://schemas.microsoft.com/office/word/2010/wordprocessingCanvas" xmlns:cx="http://schemas.microsoft.com/office/drawing/2014/chartex" xmlns:cx1="http://schemas.microsoft.com/office/drawing/2015/9/8/chartex" xmlns:cx2="http://schemas.microsoft.com/office/drawing/2015/10/21/chartex" xmlns:cx3="http://schemas.microsoft.com/office/drawing/2016/5/9/chartex" xmlns:cx4="http://schemas.microsoft.com/office/drawing/2016/5/10/chartex" xmlns:cx5="http://schemas.microsoft.com/office/drawing/2016/5/11/chartex" xmlns:cx6="http://schemas.microsoft.com/office/drawing/2016/5/12/chartex" xmlns:cx7="http://schemas.microsoft.com/office/drawing/2016/5/13/chartex" xmlns:cx8="http://schemas.microsoft.com/office/drawing/2016/5/14/chartex" xmlns:mc="http://schemas.openxmlformats.org/markup-compatibility/2006" xmlns:aink="http://schemas.microsoft.com/office/drawing/2016/ink" xmlns:am3d="http://schemas.microsoft.com/office/drawing/2017/model3d" xmlns:o="urn:schemas-microsoft-com:office:office" xmlns:r="http://schemas.openxmlformats.org/officeDocument/2006/relationships" xmlns:m="http://schemas.openxmlformats.org/officeDocument/2006/math" xmlns:v="urn:schemas-microsoft-com:vml" xmlns:wp14="http://schemas.microsoft.com/office/word/2010/wordprocessingDrawing" xmlns:wp="http://schemas.openxmlformats.org/drawingml/2006/wordprocessingDrawing" xmlns:w10="urn:schemas-microsoft-com:office:word" xmlns:w="http://schemas.openxmlformats.org/wordprocessingml/2006/main" xmlns:w14="http://schemas.microsoft.com/office/word/2010/wordml" xmlns:w15="http://schemas.microsoft.com/office/word/2012/wordml" xmlns:w16cex="http://schemas.microsoft.com/office/word/2018/wordml/cex" xmlns:w16cid="http://schemas.microsoft.com/office/word/2016/wordml/cid" xmlns:w16="http://schemas.microsoft.com/office/word/2018/wordml" xmlns:w16se="http://schemas.microsoft.com/office/word/2015/wordml/symex" xmlns:wpg="http://schemas.microsoft.com/office/word/2010/wordprocessingGroup" xmlns:wpi="http://schemas.microsoft.com/office/word/2010/wordprocessingInk" xmlns:wne="http://schemas.microsoft.com/office/word/2006/wordml" xmlns:wps="http://schemas.microsoft.com/office/word/2010/wordprocessingShape" mc:Ignorable="w14 w15 w16se w16cid w16 w16cex wp14">
+<w:endnotes xmlns:wpc="http://schemas.microsoft.com/office/word/2010/wordprocessingCanvas" xmlns:cx="http://schemas.microsoft.com/office/drawing/2014/chartex" xmlns:cx1="http://schemas.microsoft.com/office/drawing/2015/9/8/chartex" xmlns:cx2="http://schemas.microsoft.com/office/drawing/2015/10/21/chartex" xmlns:cx3="http://schemas.microsoft.com/office/drawing/2016/5/9/chartex" xmlns:cx4="http://schemas.microsoft.com/office/drawing/2016/5/10/chartex" xmlns:cx5="http://schemas.microsoft.com/office/drawing/2016/5/11/chartex" xmlns:cx6="http://schemas.microsoft.com/office/drawing/2016/5/12/chartex" xmlns:cx7="http://schemas.microsoft.com/office/drawing/2016/5/13/chartex" xmlns:cx8="http://schemas.microsoft.com/office/drawing/2016/5/14/chartex" xmlns:mc="http://schemas.openxmlformats.org/markup-compatibility/2006" xmlns:aink="http://schemas.microsoft.com/office/drawing/2016/ink" xmlns:am3d="http://schemas.microsoft.com/office/drawing/2017/model3d" xmlns:o="urn:schemas-microsoft-com:office:office" xmlns:r="http://schemas.openxmlformats.org/officeDocument/2006/relationships" xmlns:m="http://schemas.openxmlformats.org/officeDocument/2006/math" xmlns:v="urn:schemas-microsoft-com:vml" xmlns:wp14="http://schemas.microsoft.com/office/word/2010/wordprocessingDrawing" xmlns:wp="http://schemas.openxmlformats.org/drawingml/2006/wordprocessingDrawing" xmlns:w10="urn:schemas-microsoft-com:office:word" xmlns:w="http://schemas.openxmlformats.org/wordprocessingml/2006/main" xmlns:w14="http://schemas.microsoft.com/office/word/2010/wordml" xmlns:w15="http://schemas.microsoft.com/office/word/2012/wordml" xmlns:w16cid="http://schemas.microsoft.com/office/word/2016/wordml/cid" xmlns:w16se="http://schemas.microsoft.com/office/word/2015/wordml/symex" xmlns:wpg="http://schemas.microsoft.com/office/word/2010/wordprocessingGroup" xmlns:wpi="http://schemas.microsoft.com/office/word/2010/wordprocessingInk" xmlns:wne="http://schemas.microsoft.com/office/word/2006/wordml" xmlns:wps="http://schemas.microsoft.com/office/word/2010/wordprocessingShape" mc:Ignorable="w14 w15 w16se w16cid wp14">
   <w:endnote w:type="separator" w:id="-1">
     <w:p>
       <w:pPr>
@@ -2593,7 +2681,7 @@
 </file>
 
 <file path=word/footnotes.xml><?xml version="1.0" encoding="utf-8"?>
-<w:footnotes xmlns:wpc="http://schemas.microsoft.com/office/word/2010/wordprocessingCanvas" xmlns:cx="http://schemas.microsoft.com/office/drawing/2014/chartex" xmlns:cx1="http://schemas.microsoft.com/office/drawing/2015/9/8/chartex" xmlns:cx2="http://schemas.microsoft.com/office/drawing/2015/10/21/chartex" xmlns:cx3="http://schemas.microsoft.com/office/drawing/2016/5/9/chartex" xmlns:cx4="http://schemas.microsoft.com/office/drawing/2016/5/10/chartex" xmlns:cx5="http://schemas.microsoft.com/office/drawing/2016/5/11/chartex" xmlns:cx6="http://schemas.microsoft.com/office/drawing/2016/5/12/chartex" xmlns:cx7="http://schemas.microsoft.com/office/drawing/2016/5/13/chartex" xmlns:cx8="http://schemas.microsoft.com/office/drawing/2016/5/14/chartex" xmlns:mc="http://schemas.openxmlformats.org/markup-compatibility/2006" xmlns:aink="http://schemas.microsoft.com/office/drawing/2016/ink" xmlns:am3d="http://schemas.microsoft.com/office/drawing/2017/model3d" xmlns:o="urn:schemas-microsoft-com:office:office" xmlns:r="http://schemas.openxmlformats.org/officeDocument/2006/relationships" xmlns:m="http://schemas.openxmlformats.org/officeDocument/2006/math" xmlns:v="urn:schemas-microsoft-com:vml" xmlns:wp14="http://schemas.microsoft.com/office/word/2010/wordprocessingDrawing" xmlns:wp="http://schemas.openxmlformats.org/drawingml/2006/wordprocessingDrawing" xmlns:w10="urn:schemas-microsoft-com:office:word" xmlns:w="http://schemas.openxmlformats.org/wordprocessingml/2006/main" xmlns:w14="http://schemas.microsoft.com/office/word/2010/wordml" xmlns:w15="http://schemas.microsoft.com/office/word/2012/wordml" xmlns:w16cex="http://schemas.microsoft.com/office/word/2018/wordml/cex" xmlns:w16cid="http://schemas.microsoft.com/office/word/2016/wordml/cid" xmlns:w16="http://schemas.microsoft.com/office/word/2018/wordml" xmlns:w16se="http://schemas.microsoft.com/office/word/2015/wordml/symex" xmlns:wpg="http://schemas.microsoft.com/office/word/2010/wordprocessingGroup" xmlns:wpi="http://schemas.microsoft.com/office/word/2010/wordprocessingInk" xmlns:wne="http://schemas.microsoft.com/office/word/2006/wordml" xmlns:wps="http://schemas.microsoft.com/office/word/2010/wordprocessingShape" mc:Ignorable="w14 w15 w16se w16cid w16 w16cex wp14">
+<w:footnotes xmlns:wpc="http://schemas.microsoft.com/office/word/2010/wordprocessingCanvas" xmlns:cx="http://schemas.microsoft.com/office/drawing/2014/chartex" xmlns:cx1="http://schemas.microsoft.com/office/drawing/2015/9/8/chartex" xmlns:cx2="http://schemas.microsoft.com/office/drawing/2015/10/21/chartex" xmlns:cx3="http://schemas.microsoft.com/office/drawing/2016/5/9/chartex" xmlns:cx4="http://schemas.microsoft.com/office/drawing/2016/5/10/chartex" xmlns:cx5="http://schemas.microsoft.com/office/drawing/2016/5/11/chartex" xmlns:cx6="http://schemas.microsoft.com/office/drawing/2016/5/12/chartex" xmlns:cx7="http://schemas.microsoft.com/office/drawing/2016/5/13/chartex" xmlns:cx8="http://schemas.microsoft.com/office/drawing/2016/5/14/chartex" xmlns:mc="http://schemas.openxmlformats.org/markup-compatibility/2006" xmlns:aink="http://schemas.microsoft.com/office/drawing/2016/ink" xmlns:am3d="http://schemas.microsoft.com/office/drawing/2017/model3d" xmlns:o="urn:schemas-microsoft-com:office:office" xmlns:r="http://schemas.openxmlformats.org/officeDocument/2006/relationships" xmlns:m="http://schemas.openxmlformats.org/officeDocument/2006/math" xmlns:v="urn:schemas-microsoft-com:vml" xmlns:wp14="http://schemas.microsoft.com/office/word/2010/wordprocessingDrawing" xmlns:wp="http://schemas.openxmlformats.org/drawingml/2006/wordprocessingDrawing" xmlns:w10="urn:schemas-microsoft-com:office:word" xmlns:w="http://schemas.openxmlformats.org/wordprocessingml/2006/main" xmlns:w14="http://schemas.microsoft.com/office/word/2010/wordml" xmlns:w15="http://schemas.microsoft.com/office/word/2012/wordml" xmlns:w16cid="http://schemas.microsoft.com/office/word/2016/wordml/cid" xmlns:w16se="http://schemas.microsoft.com/office/word/2015/wordml/symex" xmlns:wpg="http://schemas.microsoft.com/office/word/2010/wordprocessingGroup" xmlns:wpi="http://schemas.microsoft.com/office/word/2010/wordprocessingInk" xmlns:wne="http://schemas.microsoft.com/office/word/2006/wordml" xmlns:wps="http://schemas.microsoft.com/office/word/2010/wordprocessingShape" mc:Ignorable="w14 w15 w16se w16cid wp14">
   <w:footnote w:type="separator" w:id="-1">
     <w:p>
       <w:pPr>
@@ -2618,7 +2706,7 @@
 </file>
 
 <file path=word/numbering.xml><?xml version="1.0" encoding="utf-8"?>
-<w:numbering xmlns:wpc="http://schemas.microsoft.com/office/word/2010/wordprocessingCanvas" xmlns:cx="http://schemas.microsoft.com/office/drawing/2014/chartex" xmlns:cx1="http://schemas.microsoft.com/office/drawing/2015/9/8/chartex" xmlns:cx2="http://schemas.microsoft.com/office/drawing/2015/10/21/chartex" xmlns:cx3="http://schemas.microsoft.com/office/drawing/2016/5/9/chartex" xmlns:cx4="http://schemas.microsoft.com/office/drawing/2016/5/10/chartex" xmlns:cx5="http://schemas.microsoft.com/office/drawing/2016/5/11/chartex" xmlns:cx6="http://schemas.microsoft.com/office/drawing/2016/5/12/chartex" xmlns:cx7="http://schemas.microsoft.com/office/drawing/2016/5/13/chartex" xmlns:cx8="http://schemas.microsoft.com/office/drawing/2016/5/14/chartex" xmlns:mc="http://schemas.openxmlformats.org/markup-compatibility/2006" xmlns:aink="http://schemas.microsoft.com/office/drawing/2016/ink" xmlns:am3d="http://schemas.microsoft.com/office/drawing/2017/model3d" xmlns:o="urn:schemas-microsoft-com:office:office" xmlns:r="http://schemas.openxmlformats.org/officeDocument/2006/relationships" xmlns:m="http://schemas.openxmlformats.org/officeDocument/2006/math" xmlns:v="urn:schemas-microsoft-com:vml" xmlns:wp14="http://schemas.microsoft.com/office/word/2010/wordprocessingDrawing" xmlns:wp="http://schemas.openxmlformats.org/drawingml/2006/wordprocessingDrawing" xmlns:w10="urn:schemas-microsoft-com:office:word" xmlns:w="http://schemas.openxmlformats.org/wordprocessingml/2006/main" xmlns:w14="http://schemas.microsoft.com/office/word/2010/wordml" xmlns:w15="http://schemas.microsoft.com/office/word/2012/wordml" xmlns:w16cex="http://schemas.microsoft.com/office/word/2018/wordml/cex" xmlns:w16cid="http://schemas.microsoft.com/office/word/2016/wordml/cid" xmlns:w16="http://schemas.microsoft.com/office/word/2018/wordml" xmlns:w16se="http://schemas.microsoft.com/office/word/2015/wordml/symex" xmlns:wpg="http://schemas.microsoft.com/office/word/2010/wordprocessingGroup" xmlns:wpi="http://schemas.microsoft.com/office/word/2010/wordprocessingInk" xmlns:wne="http://schemas.microsoft.com/office/word/2006/wordml" xmlns:wps="http://schemas.microsoft.com/office/word/2010/wordprocessingShape" mc:Ignorable="w14 w15 w16se w16cid w16 w16cex wp14">
+<w:numbering xmlns:wpc="http://schemas.microsoft.com/office/word/2010/wordprocessingCanvas" xmlns:cx="http://schemas.microsoft.com/office/drawing/2014/chartex" xmlns:cx1="http://schemas.microsoft.com/office/drawing/2015/9/8/chartex" xmlns:cx2="http://schemas.microsoft.com/office/drawing/2015/10/21/chartex" xmlns:cx3="http://schemas.microsoft.com/office/drawing/2016/5/9/chartex" xmlns:cx4="http://schemas.microsoft.com/office/drawing/2016/5/10/chartex" xmlns:cx5="http://schemas.microsoft.com/office/drawing/2016/5/11/chartex" xmlns:cx6="http://schemas.microsoft.com/office/drawing/2016/5/12/chartex" xmlns:cx7="http://schemas.microsoft.com/office/drawing/2016/5/13/chartex" xmlns:cx8="http://schemas.microsoft.com/office/drawing/2016/5/14/chartex" xmlns:mc="http://schemas.openxmlformats.org/markup-compatibility/2006" xmlns:aink="http://schemas.microsoft.com/office/drawing/2016/ink" xmlns:am3d="http://schemas.microsoft.com/office/drawing/2017/model3d" xmlns:o="urn:schemas-microsoft-com:office:office" xmlns:r="http://schemas.openxmlformats.org/officeDocument/2006/relationships" xmlns:m="http://schemas.openxmlformats.org/officeDocument/2006/math" xmlns:v="urn:schemas-microsoft-com:vml" xmlns:wp14="http://schemas.microsoft.com/office/word/2010/wordprocessingDrawing" xmlns:wp="http://schemas.openxmlformats.org/drawingml/2006/wordprocessingDrawing" xmlns:w10="urn:schemas-microsoft-com:office:word" xmlns:w="http://schemas.openxmlformats.org/wordprocessingml/2006/main" xmlns:w14="http://schemas.microsoft.com/office/word/2010/wordml" xmlns:w15="http://schemas.microsoft.com/office/word/2012/wordml" xmlns:w16cid="http://schemas.microsoft.com/office/word/2016/wordml/cid" xmlns:w16se="http://schemas.microsoft.com/office/word/2015/wordml/symex" xmlns:wpg="http://schemas.microsoft.com/office/word/2010/wordprocessingGroup" xmlns:wpi="http://schemas.microsoft.com/office/word/2010/wordprocessingInk" xmlns:wne="http://schemas.microsoft.com/office/word/2006/wordml" xmlns:wps="http://schemas.microsoft.com/office/word/2010/wordprocessingShape" mc:Ignorable="w14 w15 w16se w16cid wp14">
   <w:abstractNum w:abstractNumId="0" w15:restartNumberingAfterBreak="0">
     <w:nsid w:val="04D6360D"/>
     <w:multiLevelType w:val="hybridMultilevel"/>
@@ -3247,7 +3335,7 @@
 </file>
 
 <file path=word/people.xml><?xml version="1.0" encoding="utf-8"?>
-<w15:people xmlns:wpc="http://schemas.microsoft.com/office/word/2010/wordprocessingCanvas" xmlns:cx="http://schemas.microsoft.com/office/drawing/2014/chartex" xmlns:cx1="http://schemas.microsoft.com/office/drawing/2015/9/8/chartex" xmlns:cx2="http://schemas.microsoft.com/office/drawing/2015/10/21/chartex" xmlns:cx3="http://schemas.microsoft.com/office/drawing/2016/5/9/chartex" xmlns:cx4="http://schemas.microsoft.com/office/drawing/2016/5/10/chartex" xmlns:cx5="http://schemas.microsoft.com/office/drawing/2016/5/11/chartex" xmlns:cx6="http://schemas.microsoft.com/office/drawing/2016/5/12/chartex" xmlns:cx7="http://schemas.microsoft.com/office/drawing/2016/5/13/chartex" xmlns:cx8="http://schemas.microsoft.com/office/drawing/2016/5/14/chartex" xmlns:mc="http://schemas.openxmlformats.org/markup-compatibility/2006" xmlns:aink="http://schemas.microsoft.com/office/drawing/2016/ink" xmlns:am3d="http://schemas.microsoft.com/office/drawing/2017/model3d" xmlns:o="urn:schemas-microsoft-com:office:office" xmlns:r="http://schemas.openxmlformats.org/officeDocument/2006/relationships" xmlns:m="http://schemas.openxmlformats.org/officeDocument/2006/math" xmlns:v="urn:schemas-microsoft-com:vml" xmlns:wp14="http://schemas.microsoft.com/office/word/2010/wordprocessingDrawing" xmlns:wp="http://schemas.openxmlformats.org/drawingml/2006/wordprocessingDrawing" xmlns:w10="urn:schemas-microsoft-com:office:word" xmlns:w="http://schemas.openxmlformats.org/wordprocessingml/2006/main" xmlns:w14="http://schemas.microsoft.com/office/word/2010/wordml" xmlns:w15="http://schemas.microsoft.com/office/word/2012/wordml" xmlns:w16cex="http://schemas.microsoft.com/office/word/2018/wordml/cex" xmlns:w16cid="http://schemas.microsoft.com/office/word/2016/wordml/cid" xmlns:w16="http://schemas.microsoft.com/office/word/2018/wordml" xmlns:w16se="http://schemas.microsoft.com/office/word/2015/wordml/symex" xmlns:wpg="http://schemas.microsoft.com/office/word/2010/wordprocessingGroup" xmlns:wpi="http://schemas.microsoft.com/office/word/2010/wordprocessingInk" xmlns:wne="http://schemas.microsoft.com/office/word/2006/wordml" xmlns:wps="http://schemas.microsoft.com/office/word/2010/wordprocessingShape" mc:Ignorable="w14 w15 w16se w16cid w16 w16cex wp14">
+<w15:people xmlns:wpc="http://schemas.microsoft.com/office/word/2010/wordprocessingCanvas" xmlns:cx="http://schemas.microsoft.com/office/drawing/2014/chartex" xmlns:cx1="http://schemas.microsoft.com/office/drawing/2015/9/8/chartex" xmlns:cx2="http://schemas.microsoft.com/office/drawing/2015/10/21/chartex" xmlns:cx3="http://schemas.microsoft.com/office/drawing/2016/5/9/chartex" xmlns:cx4="http://schemas.microsoft.com/office/drawing/2016/5/10/chartex" xmlns:cx5="http://schemas.microsoft.com/office/drawing/2016/5/11/chartex" xmlns:cx6="http://schemas.microsoft.com/office/drawing/2016/5/12/chartex" xmlns:cx7="http://schemas.microsoft.com/office/drawing/2016/5/13/chartex" xmlns:cx8="http://schemas.microsoft.com/office/drawing/2016/5/14/chartex" xmlns:mc="http://schemas.openxmlformats.org/markup-compatibility/2006" xmlns:aink="http://schemas.microsoft.com/office/drawing/2016/ink" xmlns:am3d="http://schemas.microsoft.com/office/drawing/2017/model3d" xmlns:o="urn:schemas-microsoft-com:office:office" xmlns:r="http://schemas.openxmlformats.org/officeDocument/2006/relationships" xmlns:m="http://schemas.openxmlformats.org/officeDocument/2006/math" xmlns:v="urn:schemas-microsoft-com:vml" xmlns:wp14="http://schemas.microsoft.com/office/word/2010/wordprocessingDrawing" xmlns:wp="http://schemas.openxmlformats.org/drawingml/2006/wordprocessingDrawing" xmlns:w10="urn:schemas-microsoft-com:office:word" xmlns:w="http://schemas.openxmlformats.org/wordprocessingml/2006/main" xmlns:w14="http://schemas.microsoft.com/office/word/2010/wordml" xmlns:w15="http://schemas.microsoft.com/office/word/2012/wordml" xmlns:w16cid="http://schemas.microsoft.com/office/word/2016/wordml/cid" xmlns:w16se="http://schemas.microsoft.com/office/word/2015/wordml/symex" xmlns:wpg="http://schemas.microsoft.com/office/word/2010/wordprocessingGroup" xmlns:wpi="http://schemas.microsoft.com/office/word/2010/wordprocessingInk" xmlns:wne="http://schemas.microsoft.com/office/word/2006/wordml" xmlns:wps="http://schemas.microsoft.com/office/word/2010/wordprocessingShape" mc:Ignorable="w14 w15 w16se w16cid wp14">
   <w15:person w15:author="Brian Blanchard (AZURE PNP)">
     <w15:presenceInfo w15:providerId="AD" w15:userId="S::brblanch@microsoft.com::8d4157a8-64e6-4b97-b092-1526621426f9"/>
   </w15:person>
@@ -3255,7 +3343,7 @@
 </file>
 
 <file path=word/styles.xml><?xml version="1.0" encoding="utf-8"?>
-<w:styles xmlns:mc="http://schemas.openxmlformats.org/markup-compatibility/2006" xmlns:r="http://schemas.openxmlformats.org/officeDocument/2006/relationships" xmlns:w="http://schemas.openxmlformats.org/wordprocessingml/2006/main" xmlns:w14="http://schemas.microsoft.com/office/word/2010/wordml" xmlns:w15="http://schemas.microsoft.com/office/word/2012/wordml" xmlns:w16cex="http://schemas.microsoft.com/office/word/2018/wordml/cex" xmlns:w16cid="http://schemas.microsoft.com/office/word/2016/wordml/cid" xmlns:w16="http://schemas.microsoft.com/office/word/2018/wordml" xmlns:w16se="http://schemas.microsoft.com/office/word/2015/wordml/symex" mc:Ignorable="w14 w15 w16se w16cid w16 w16cex">
+<w:styles xmlns:mc="http://schemas.openxmlformats.org/markup-compatibility/2006" xmlns:r="http://schemas.openxmlformats.org/officeDocument/2006/relationships" xmlns:w="http://schemas.openxmlformats.org/wordprocessingml/2006/main" xmlns:w14="http://schemas.microsoft.com/office/word/2010/wordml" xmlns:w15="http://schemas.microsoft.com/office/word/2012/wordml" xmlns:w16cid="http://schemas.microsoft.com/office/word/2016/wordml/cid" xmlns:w16se="http://schemas.microsoft.com/office/word/2015/wordml/symex" mc:Ignorable="w14 w15 w16se w16cid">
   <w:docDefaults>
     <w:rPrDefault>
       <w:rPr>
@@ -3271,7 +3359,7 @@
       </w:pPr>
     </w:pPrDefault>
   </w:docDefaults>
-  <w:latentStyles w:defLockedState="0" w:defUIPriority="99" w:defSemiHidden="0" w:defUnhideWhenUsed="0" w:defQFormat="0" w:count="376">
+  <w:latentStyles w:defLockedState="0" w:defUIPriority="99" w:defSemiHidden="0" w:defUnhideWhenUsed="0" w:defQFormat="0" w:count="377">
     <w:lsdException w:name="Normal" w:uiPriority="0" w:qFormat="1"/>
     <w:lsdException w:name="heading 1" w:uiPriority="9" w:qFormat="1"/>
     <w:lsdException w:name="heading 2" w:semiHidden="1" w:uiPriority="9" w:unhideWhenUsed="1" w:qFormat="1"/>
@@ -3377,7 +3465,6 @@
     <w:lsdException w:name="HTML Sample" w:semiHidden="1" w:unhideWhenUsed="1"/>
     <w:lsdException w:name="HTML Typewriter" w:semiHidden="1" w:unhideWhenUsed="1"/>
     <w:lsdException w:name="HTML Variable" w:semiHidden="1" w:unhideWhenUsed="1"/>
-    <w:lsdException w:name="Normal Table" w:semiHidden="1" w:unhideWhenUsed="1"/>
     <w:lsdException w:name="annotation subject" w:semiHidden="1" w:unhideWhenUsed="1"/>
     <w:lsdException w:name="No List" w:semiHidden="1" w:unhideWhenUsed="1"/>
     <w:lsdException w:name="Outline List 1" w:semiHidden="1" w:unhideWhenUsed="1"/>
@@ -3424,10 +3511,8 @@
     <w:lsdException w:name="Table Subtle 2" w:semiHidden="1" w:unhideWhenUsed="1"/>
     <w:lsdException w:name="Table Web 1" w:semiHidden="1" w:unhideWhenUsed="1"/>
     <w:lsdException w:name="Table Web 2" w:semiHidden="1" w:unhideWhenUsed="1"/>
-    <w:lsdException w:name="Table Web 3" w:semiHidden="1" w:unhideWhenUsed="1"/>
     <w:lsdException w:name="Balloon Text" w:semiHidden="1" w:unhideWhenUsed="1"/>
     <w:lsdException w:name="Table Grid" w:uiPriority="39"/>
-    <w:lsdException w:name="Table Theme" w:semiHidden="1" w:unhideWhenUsed="1"/>
     <w:lsdException w:name="Placeholder Text" w:semiHidden="1"/>
     <w:lsdException w:name="No Spacing" w:uiPriority="1" w:qFormat="1"/>
     <w:lsdException w:name="Light Shading" w:uiPriority="60"/>
@@ -3648,6 +3733,7 @@
     <w:lsdException w:name="Hashtag" w:semiHidden="1" w:unhideWhenUsed="1"/>
     <w:lsdException w:name="Unresolved Mention" w:semiHidden="1" w:unhideWhenUsed="1"/>
     <w:lsdException w:name="Smart Link" w:semiHidden="1" w:unhideWhenUsed="1"/>
+    <w:lsdException w:name="Smart Link Error" w:semiHidden="1" w:unhideWhenUsed="1"/>
   </w:latentStyles>
   <w:style w:type="paragraph" w:default="1" w:styleId="Normal">
     <w:name w:val="Normal"/>
@@ -3966,6 +4052,18 @@
         <w:insideV w:val="single" w:sz="4" w:space="0" w:color="auto"/>
       </w:tblBorders>
     </w:tblPr>
+  </w:style>
+  <w:style w:type="character" w:styleId="FollowedHyperlink">
+    <w:name w:val="FollowedHyperlink"/>
+    <w:basedOn w:val="DefaultParagraphFont"/>
+    <w:uiPriority w:val="99"/>
+    <w:semiHidden/>
+    <w:unhideWhenUsed/>
+    <w:rsid w:val="005069E4"/>
+    <w:rPr>
+      <w:color w:val="954F72" w:themeColor="followedHyperlink"/>
+      <w:u w:val="single"/>
+    </w:rPr>
   </w:style>
 </w:styles>
 </file>
@@ -6141,7 +6239,7 @@
   <dgm:whole/>
   <dgm:extLst>
     <a:ext uri="http://schemas.microsoft.com/office/drawing/2008/diagram">
-      <dsp:dataModelExt xmlns:dsp="http://schemas.microsoft.com/office/drawing/2008/diagram" relId="rId26" minVer="http://schemas.openxmlformats.org/drawingml/2006/diagram"/>
+      <dsp:dataModelExt xmlns:dsp="http://schemas.microsoft.com/office/drawing/2008/diagram" relId="rId25" minVer="http://schemas.openxmlformats.org/drawingml/2006/diagram"/>
     </a:ext>
   </dgm:extLst>
 </dgm:dataModel>

</xml_diff>

<commit_message>
Fixed links pointing to review.docs.microsoft.com (#14)
Co-authored-by: Stephane Lapointe <stephane.lapointe@gsoft.com>
</commit_message>
<xml_diff>
--- a/references/initial-decisions-checklist.docx
+++ b/references/initial-decisions-checklist.docx
@@ -1,6 +1,6 @@
 
 <file path=word/document.xml><?xml version="1.0" encoding="utf-8"?>
-<w:document xmlns:wpc="http://schemas.microsoft.com/office/word/2010/wordprocessingCanvas" xmlns:cx="http://schemas.microsoft.com/office/drawing/2014/chartex" xmlns:cx1="http://schemas.microsoft.com/office/drawing/2015/9/8/chartex" xmlns:cx2="http://schemas.microsoft.com/office/drawing/2015/10/21/chartex" xmlns:cx3="http://schemas.microsoft.com/office/drawing/2016/5/9/chartex" xmlns:cx4="http://schemas.microsoft.com/office/drawing/2016/5/10/chartex" xmlns:cx5="http://schemas.microsoft.com/office/drawing/2016/5/11/chartex" xmlns:cx6="http://schemas.microsoft.com/office/drawing/2016/5/12/chartex" xmlns:cx7="http://schemas.microsoft.com/office/drawing/2016/5/13/chartex" xmlns:cx8="http://schemas.microsoft.com/office/drawing/2016/5/14/chartex" xmlns:mc="http://schemas.openxmlformats.org/markup-compatibility/2006" xmlns:aink="http://schemas.microsoft.com/office/drawing/2016/ink" xmlns:am3d="http://schemas.microsoft.com/office/drawing/2017/model3d" xmlns:o="urn:schemas-microsoft-com:office:office" xmlns:r="http://schemas.openxmlformats.org/officeDocument/2006/relationships" xmlns:m="http://schemas.openxmlformats.org/officeDocument/2006/math" xmlns:v="urn:schemas-microsoft-com:vml" xmlns:wp14="http://schemas.microsoft.com/office/word/2010/wordprocessingDrawing" xmlns:wp="http://schemas.openxmlformats.org/drawingml/2006/wordprocessingDrawing" xmlns:w10="urn:schemas-microsoft-com:office:word" xmlns:w="http://schemas.openxmlformats.org/wordprocessingml/2006/main" xmlns:w14="http://schemas.microsoft.com/office/word/2010/wordml" xmlns:w15="http://schemas.microsoft.com/office/word/2012/wordml" xmlns:w16cex="http://schemas.microsoft.com/office/word/2018/wordml/cex" xmlns:w16cid="http://schemas.microsoft.com/office/word/2016/wordml/cid" xmlns:w16="http://schemas.microsoft.com/office/word/2018/wordml" xmlns:w16se="http://schemas.microsoft.com/office/word/2015/wordml/symex" xmlns:wpg="http://schemas.microsoft.com/office/word/2010/wordprocessingGroup" xmlns:wpi="http://schemas.microsoft.com/office/word/2010/wordprocessingInk" xmlns:wne="http://schemas.microsoft.com/office/word/2006/wordml" xmlns:wps="http://schemas.microsoft.com/office/word/2010/wordprocessingShape" mc:Ignorable="w14 w15 w16se w16cid w16 w16cex wp14">
+<w:document xmlns:wpc="http://schemas.microsoft.com/office/word/2010/wordprocessingCanvas" xmlns:cx="http://schemas.microsoft.com/office/drawing/2014/chartex" xmlns:cx1="http://schemas.microsoft.com/office/drawing/2015/9/8/chartex" xmlns:cx2="http://schemas.microsoft.com/office/drawing/2015/10/21/chartex" xmlns:cx3="http://schemas.microsoft.com/office/drawing/2016/5/9/chartex" xmlns:cx4="http://schemas.microsoft.com/office/drawing/2016/5/10/chartex" xmlns:cx5="http://schemas.microsoft.com/office/drawing/2016/5/11/chartex" xmlns:cx6="http://schemas.microsoft.com/office/drawing/2016/5/12/chartex" xmlns:cx7="http://schemas.microsoft.com/office/drawing/2016/5/13/chartex" xmlns:cx8="http://schemas.microsoft.com/office/drawing/2016/5/14/chartex" xmlns:mc="http://schemas.openxmlformats.org/markup-compatibility/2006" xmlns:aink="http://schemas.microsoft.com/office/drawing/2016/ink" xmlns:am3d="http://schemas.microsoft.com/office/drawing/2017/model3d" xmlns:o="urn:schemas-microsoft-com:office:office" xmlns:r="http://schemas.openxmlformats.org/officeDocument/2006/relationships" xmlns:m="http://schemas.openxmlformats.org/officeDocument/2006/math" xmlns:v="urn:schemas-microsoft-com:vml" xmlns:wp14="http://schemas.microsoft.com/office/word/2010/wordprocessingDrawing" xmlns:wp="http://schemas.openxmlformats.org/drawingml/2006/wordprocessingDrawing" xmlns:w10="urn:schemas-microsoft-com:office:word" xmlns:w="http://schemas.openxmlformats.org/wordprocessingml/2006/main" xmlns:w14="http://schemas.microsoft.com/office/word/2010/wordml" xmlns:w15="http://schemas.microsoft.com/office/word/2012/wordml" xmlns:w16cid="http://schemas.microsoft.com/office/word/2016/wordml/cid" xmlns:w16se="http://schemas.microsoft.com/office/word/2015/wordml/symex" xmlns:wpg="http://schemas.microsoft.com/office/word/2010/wordprocessingGroup" xmlns:wpi="http://schemas.microsoft.com/office/word/2010/wordprocessingInk" xmlns:wne="http://schemas.microsoft.com/office/word/2006/wordml" xmlns:wps="http://schemas.microsoft.com/office/word/2010/wordprocessingShape" mc:Ignorable="w14 w15 w16se w16cid wp14">
   <w:body>
     <w:p>
       <w:pPr>
@@ -131,7 +131,25 @@
           <w:color w:val="171717"/>
           <w:shd w:val="clear" w:color="auto" w:fill="FFFFFF"/>
         </w:rPr>
-        <w:t xml:space="preserve">The cloud adoption journey can unlock a number of business, technical, and organizational benefits through various journeys. Regardless of what you want to accomplish, if your journey involves the cloud there are a few fundamental decisions that should be understood by every team member involved in cloud adoption. </w:t>
+        <w:t xml:space="preserve">The cloud adoption journey can unlock </w:t>
+      </w:r>
+      <w:proofErr w:type="gramStart"/>
+      <w:r>
+        <w:rPr>
+          <w:rFonts w:ascii="Segoe UI" w:hAnsi="Segoe UI" w:cs="Segoe UI"/>
+          <w:color w:val="171717"/>
+          <w:shd w:val="clear" w:color="auto" w:fill="FFFFFF"/>
+        </w:rPr>
+        <w:t>a number of</w:t>
+      </w:r>
+      <w:proofErr w:type="gramEnd"/>
+      <w:r>
+        <w:rPr>
+          <w:rFonts w:ascii="Segoe UI" w:hAnsi="Segoe UI" w:cs="Segoe UI"/>
+          <w:color w:val="171717"/>
+          <w:shd w:val="clear" w:color="auto" w:fill="FFFFFF"/>
+        </w:rPr>
+        <w:t xml:space="preserve"> business, technical, and organizational benefits through various journeys. Regardless of what you want to accomplish, if your journey involves the cloud there are a few fundamental decisions that should be understood by every team member involved in cloud adoption. </w:t>
       </w:r>
     </w:p>
     <w:p>
@@ -337,7 +355,7 @@
         </w:rPr>
         <w:t xml:space="preserve">Every technical team member should have a basic understanding of </w:t>
       </w:r>
-      <w:hyperlink r:id="rId12" w:anchor="step-3-review-the-portfolio" w:history="1">
+      <w:hyperlink r:id="rId12" w:anchor="step-2-understand-initial-azure-concepts" w:history="1">
         <w:r>
           <w:rPr>
             <w:rStyle w:val="Hyperlink"/>
@@ -407,7 +425,7 @@
         </w:rPr>
         <w:t xml:space="preserve">The technical strategy should include clarity on which </w:t>
       </w:r>
-      <w:hyperlink r:id="rId14" w:anchor="step-4-define-hosting-hierarchy-depth-to-align-portfolio" w:history="1">
+      <w:hyperlink r:id="rId14" w:anchor="step-4-define-portfolio-hierarchy-depth-to-align-the-portfolio" w:history="1">
         <w:r>
           <w:rPr>
             <w:rStyle w:val="Hyperlink"/>
@@ -442,7 +460,7 @@
         </w:rPr>
         <w:t xml:space="preserve">A </w:t>
       </w:r>
-      <w:hyperlink r:id="rId15" w:anchor="step-5-establish-a-naming--tagging-standard-across-the-portfolio" w:history="1">
+      <w:hyperlink r:id="rId15" w:anchor="step-5-establish-a-naming-and-tagging-standard-across-the-portfolio" w:history="1">
         <w:r>
           <w:rPr>
             <w:rStyle w:val="Hyperlink"/>
@@ -477,7 +495,7 @@
         </w:rPr>
         <w:t xml:space="preserve">The hosting hierarchy should be reflected in a </w:t>
       </w:r>
-      <w:hyperlink r:id="rId16" w:anchor="step-6-create-a-resource-organization-design-to-implement-the-hosting-hierarchy" w:history="1">
+      <w:hyperlink r:id="rId16" w:anchor="step-6-create-a-resource-organization-design-to-implement-the-portfolio-hierarchy" w:history="1">
         <w:r>
           <w:rPr>
             <w:rStyle w:val="Hyperlink"/>
@@ -921,7 +939,7 @@
             <wp:cNvGraphicFramePr/>
             <a:graphic xmlns:a="http://schemas.openxmlformats.org/drawingml/2006/main">
               <a:graphicData uri="http://schemas.openxmlformats.org/drawingml/2006/diagram">
-                <dgm:relIds xmlns:dgm="http://schemas.openxmlformats.org/drawingml/2006/diagram" xmlns:r="http://schemas.openxmlformats.org/officeDocument/2006/relationships" r:dm="rId22" r:lo="rId23" r:qs="rId24" r:cs="rId25"/>
+                <dgm:relIds xmlns:dgm="http://schemas.openxmlformats.org/drawingml/2006/diagram" xmlns:r="http://schemas.openxmlformats.org/officeDocument/2006/relationships" r:dm="rId21" r:lo="rId22" r:qs="rId23" r:cs="rId24"/>
               </a:graphicData>
             </a:graphic>
             <wp14:sizeRelH relativeFrom="margin">
@@ -1508,7 +1526,7 @@
                 <w:szCs w:val="20"/>
               </w:rPr>
             </w:pPr>
-            <w:hyperlink r:id="rId27" w:history="1">
+            <w:hyperlink r:id="rId26" w:history="1">
               <w:r>
                 <w:rPr>
                   <w:rStyle w:val="Hyperlink"/>
@@ -1516,7 +1534,25 @@
                   <w:sz w:val="20"/>
                   <w:szCs w:val="20"/>
                 </w:rPr>
-                <w:t>Template</w:t>
+                <w:t>Te</w:t>
+              </w:r>
+              <w:r>
+                <w:rPr>
+                  <w:rStyle w:val="Hyperlink"/>
+                  <w:rFonts w:ascii="Segoe UI" w:hAnsi="Segoe UI" w:cs="Segoe UI"/>
+                  <w:sz w:val="20"/>
+                  <w:szCs w:val="20"/>
+                </w:rPr>
+                <w:t>m</w:t>
+              </w:r>
+              <w:r>
+                <w:rPr>
+                  <w:rStyle w:val="Hyperlink"/>
+                  <w:rFonts w:ascii="Segoe UI" w:hAnsi="Segoe UI" w:cs="Segoe UI"/>
+                  <w:sz w:val="20"/>
+                  <w:szCs w:val="20"/>
+                </w:rPr>
+                <w:t>plate</w:t>
               </w:r>
             </w:hyperlink>
           </w:p>
@@ -1689,7 +1725,7 @@
                 <w:szCs w:val="20"/>
               </w:rPr>
             </w:pPr>
-            <w:hyperlink r:id="rId28" w:history="1">
+            <w:hyperlink r:id="rId27" w:history="1">
               <w:r>
                 <w:rPr>
                   <w:rStyle w:val="Hyperlink"/>
@@ -1697,7 +1733,25 @@
                   <w:sz w:val="20"/>
                   <w:szCs w:val="20"/>
                 </w:rPr>
-                <w:t>Template</w:t>
+                <w:t>Temp</w:t>
+              </w:r>
+              <w:r>
+                <w:rPr>
+                  <w:rStyle w:val="Hyperlink"/>
+                  <w:rFonts w:ascii="Segoe UI" w:hAnsi="Segoe UI" w:cs="Segoe UI"/>
+                  <w:sz w:val="20"/>
+                  <w:szCs w:val="20"/>
+                </w:rPr>
+                <w:t>l</w:t>
+              </w:r>
+              <w:r>
+                <w:rPr>
+                  <w:rStyle w:val="Hyperlink"/>
+                  <w:rFonts w:ascii="Segoe UI" w:hAnsi="Segoe UI" w:cs="Segoe UI"/>
+                  <w:sz w:val="20"/>
+                  <w:szCs w:val="20"/>
+                </w:rPr>
+                <w:t>ate</w:t>
               </w:r>
             </w:hyperlink>
           </w:p>
@@ -1859,7 +1913,7 @@
                 <w:szCs w:val="20"/>
               </w:rPr>
             </w:pPr>
-            <w:hyperlink r:id="rId29" w:history="1">
+            <w:hyperlink r:id="rId28" w:history="1">
               <w:r>
                 <w:rPr>
                   <w:rStyle w:val="Hyperlink"/>
@@ -1867,7 +1921,27 @@
                   <w:sz w:val="20"/>
                   <w:szCs w:val="20"/>
                 </w:rPr>
-                <w:t>Template</w:t>
+                <w:t>Tem</w:t>
+              </w:r>
+              <w:bookmarkStart w:id="13" w:name="_GoBack"/>
+              <w:bookmarkEnd w:id="13"/>
+              <w:r>
+                <w:rPr>
+                  <w:rStyle w:val="Hyperlink"/>
+                  <w:rFonts w:ascii="Segoe UI" w:hAnsi="Segoe UI" w:cs="Segoe UI"/>
+                  <w:sz w:val="20"/>
+                  <w:szCs w:val="20"/>
+                </w:rPr>
+                <w:t>p</w:t>
+              </w:r>
+              <w:r>
+                <w:rPr>
+                  <w:rStyle w:val="Hyperlink"/>
+                  <w:rFonts w:ascii="Segoe UI" w:hAnsi="Segoe UI" w:cs="Segoe UI"/>
+                  <w:sz w:val="20"/>
+                  <w:szCs w:val="20"/>
+                </w:rPr>
+                <w:t>late</w:t>
               </w:r>
             </w:hyperlink>
           </w:p>
@@ -1884,7 +1958,7 @@
                 <w:szCs w:val="20"/>
               </w:rPr>
             </w:pPr>
-            <w:commentRangeStart w:id="13"/>
+            <w:commentRangeStart w:id="14"/>
             <w:r>
               <w:rPr>
                 <w:rFonts w:ascii="Segoe UI" w:hAnsi="Segoe UI" w:cs="Segoe UI"/>
@@ -1892,39 +1966,6 @@
                 <w:szCs w:val="20"/>
               </w:rPr>
               <w:t>Cloud Strategy Team</w:t>
-            </w:r>
-            <w:commentRangeEnd w:id="13"/>
-            <w:r>
-              <w:rPr>
-                <w:rStyle w:val="CommentReference"/>
-                <w:rFonts w:ascii="Segoe UI" w:hAnsi="Segoe UI" w:cs="Segoe UI"/>
-                <w:sz w:val="20"/>
-                <w:szCs w:val="20"/>
-              </w:rPr>
-              <w:commentReference w:id="13"/>
-            </w:r>
-          </w:p>
-        </w:tc>
-        <w:tc>
-          <w:tcPr>
-            <w:tcW w:w="1900" w:type="dxa"/>
-          </w:tcPr>
-          <w:p>
-            <w:pPr>
-              <w:rPr>
-                <w:rFonts w:ascii="Segoe UI" w:hAnsi="Segoe UI" w:cs="Segoe UI"/>
-                <w:sz w:val="20"/>
-                <w:szCs w:val="20"/>
-              </w:rPr>
-            </w:pPr>
-            <w:commentRangeStart w:id="14"/>
-            <w:r>
-              <w:rPr>
-                <w:rFonts w:ascii="Segoe UI" w:hAnsi="Segoe UI" w:cs="Segoe UI"/>
-                <w:sz w:val="20"/>
-                <w:szCs w:val="20"/>
-              </w:rPr>
-              <w:t>&lt;Insert name here&gt;</w:t>
             </w:r>
             <w:commentRangeEnd w:id="14"/>
             <w:r>
@@ -1940,7 +1981,7 @@
         </w:tc>
         <w:tc>
           <w:tcPr>
-            <w:tcW w:w="1541" w:type="dxa"/>
+            <w:tcW w:w="1900" w:type="dxa"/>
           </w:tcPr>
           <w:p>
             <w:pPr>
@@ -1957,7 +1998,7 @@
                 <w:sz w:val="20"/>
                 <w:szCs w:val="20"/>
               </w:rPr>
-              <w:t>&lt;Discovery&gt;</w:t>
+              <w:t>&lt;Insert name here&gt;</w:t>
             </w:r>
             <w:commentRangeEnd w:id="15"/>
             <w:r>
@@ -1973,7 +2014,7 @@
         </w:tc>
         <w:tc>
           <w:tcPr>
-            <w:tcW w:w="1424" w:type="dxa"/>
+            <w:tcW w:w="1541" w:type="dxa"/>
           </w:tcPr>
           <w:p>
             <w:pPr>
@@ -1990,7 +2031,7 @@
                 <w:sz w:val="20"/>
                 <w:szCs w:val="20"/>
               </w:rPr>
-              <w:t>&lt;Insert data here&gt;</w:t>
+              <w:t>&lt;Discovery&gt;</w:t>
             </w:r>
             <w:commentRangeEnd w:id="16"/>
             <w:r>
@@ -2004,6 +2045,39 @@
             </w:r>
           </w:p>
         </w:tc>
+        <w:tc>
+          <w:tcPr>
+            <w:tcW w:w="1424" w:type="dxa"/>
+          </w:tcPr>
+          <w:p>
+            <w:pPr>
+              <w:rPr>
+                <w:rFonts w:ascii="Segoe UI" w:hAnsi="Segoe UI" w:cs="Segoe UI"/>
+                <w:sz w:val="20"/>
+                <w:szCs w:val="20"/>
+              </w:rPr>
+            </w:pPr>
+            <w:commentRangeStart w:id="17"/>
+            <w:r>
+              <w:rPr>
+                <w:rFonts w:ascii="Segoe UI" w:hAnsi="Segoe UI" w:cs="Segoe UI"/>
+                <w:sz w:val="20"/>
+                <w:szCs w:val="20"/>
+              </w:rPr>
+              <w:t>&lt;Insert data here&gt;</w:t>
+            </w:r>
+            <w:commentRangeEnd w:id="17"/>
+            <w:r>
+              <w:rPr>
+                <w:rStyle w:val="CommentReference"/>
+                <w:rFonts w:ascii="Segoe UI" w:hAnsi="Segoe UI" w:cs="Segoe UI"/>
+                <w:sz w:val="20"/>
+                <w:szCs w:val="20"/>
+              </w:rPr>
+              <w:commentReference w:id="17"/>
+            </w:r>
+          </w:p>
+        </w:tc>
       </w:tr>
     </w:tbl>
     <w:p>
@@ -2025,7 +2099,7 @@
 </file>
 
 <file path=word/comments.xml><?xml version="1.0" encoding="utf-8"?>
-<w:comments xmlns:wpc="http://schemas.microsoft.com/office/word/2010/wordprocessingCanvas" xmlns:cx="http://schemas.microsoft.com/office/drawing/2014/chartex" xmlns:cx1="http://schemas.microsoft.com/office/drawing/2015/9/8/chartex" xmlns:cx2="http://schemas.microsoft.com/office/drawing/2015/10/21/chartex" xmlns:cx3="http://schemas.microsoft.com/office/drawing/2016/5/9/chartex" xmlns:cx4="http://schemas.microsoft.com/office/drawing/2016/5/10/chartex" xmlns:cx5="http://schemas.microsoft.com/office/drawing/2016/5/11/chartex" xmlns:cx6="http://schemas.microsoft.com/office/drawing/2016/5/12/chartex" xmlns:cx7="http://schemas.microsoft.com/office/drawing/2016/5/13/chartex" xmlns:cx8="http://schemas.microsoft.com/office/drawing/2016/5/14/chartex" xmlns:mc="http://schemas.openxmlformats.org/markup-compatibility/2006" xmlns:aink="http://schemas.microsoft.com/office/drawing/2016/ink" xmlns:am3d="http://schemas.microsoft.com/office/drawing/2017/model3d" xmlns:o="urn:schemas-microsoft-com:office:office" xmlns:r="http://schemas.openxmlformats.org/officeDocument/2006/relationships" xmlns:m="http://schemas.openxmlformats.org/officeDocument/2006/math" xmlns:v="urn:schemas-microsoft-com:vml" xmlns:wp14="http://schemas.microsoft.com/office/word/2010/wordprocessingDrawing" xmlns:wp="http://schemas.openxmlformats.org/drawingml/2006/wordprocessingDrawing" xmlns:w10="urn:schemas-microsoft-com:office:word" xmlns:w="http://schemas.openxmlformats.org/wordprocessingml/2006/main" xmlns:w14="http://schemas.microsoft.com/office/word/2010/wordml" xmlns:w15="http://schemas.microsoft.com/office/word/2012/wordml" xmlns:w16cex="http://schemas.microsoft.com/office/word/2018/wordml/cex" xmlns:w16cid="http://schemas.microsoft.com/office/word/2016/wordml/cid" xmlns:w16="http://schemas.microsoft.com/office/word/2018/wordml" xmlns:w16se="http://schemas.microsoft.com/office/word/2015/wordml/symex" xmlns:wpg="http://schemas.microsoft.com/office/word/2010/wordprocessingGroup" xmlns:wpi="http://schemas.microsoft.com/office/word/2010/wordprocessingInk" xmlns:wne="http://schemas.microsoft.com/office/word/2006/wordml" xmlns:wps="http://schemas.microsoft.com/office/word/2010/wordprocessingShape" mc:Ignorable="w14 w15 w16se w16cid w16 w16cex wp14">
+<w:comments xmlns:wpc="http://schemas.microsoft.com/office/word/2010/wordprocessingCanvas" xmlns:cx="http://schemas.microsoft.com/office/drawing/2014/chartex" xmlns:cx1="http://schemas.microsoft.com/office/drawing/2015/9/8/chartex" xmlns:cx2="http://schemas.microsoft.com/office/drawing/2015/10/21/chartex" xmlns:cx3="http://schemas.microsoft.com/office/drawing/2016/5/9/chartex" xmlns:cx4="http://schemas.microsoft.com/office/drawing/2016/5/10/chartex" xmlns:cx5="http://schemas.microsoft.com/office/drawing/2016/5/11/chartex" xmlns:cx6="http://schemas.microsoft.com/office/drawing/2016/5/12/chartex" xmlns:cx7="http://schemas.microsoft.com/office/drawing/2016/5/13/chartex" xmlns:cx8="http://schemas.microsoft.com/office/drawing/2016/5/14/chartex" xmlns:mc="http://schemas.openxmlformats.org/markup-compatibility/2006" xmlns:aink="http://schemas.microsoft.com/office/drawing/2016/ink" xmlns:am3d="http://schemas.microsoft.com/office/drawing/2017/model3d" xmlns:o="urn:schemas-microsoft-com:office:office" xmlns:r="http://schemas.openxmlformats.org/officeDocument/2006/relationships" xmlns:m="http://schemas.openxmlformats.org/officeDocument/2006/math" xmlns:v="urn:schemas-microsoft-com:vml" xmlns:wp14="http://schemas.microsoft.com/office/word/2010/wordprocessingDrawing" xmlns:wp="http://schemas.openxmlformats.org/drawingml/2006/wordprocessingDrawing" xmlns:w10="urn:schemas-microsoft-com:office:word" xmlns:w="http://schemas.openxmlformats.org/wordprocessingml/2006/main" xmlns:w14="http://schemas.microsoft.com/office/word/2010/wordml" xmlns:w15="http://schemas.microsoft.com/office/word/2012/wordml" xmlns:w16cid="http://schemas.microsoft.com/office/word/2016/wordml/cid" xmlns:w16se="http://schemas.microsoft.com/office/word/2015/wordml/symex" xmlns:wpg="http://schemas.microsoft.com/office/word/2010/wordprocessingGroup" xmlns:wpi="http://schemas.microsoft.com/office/word/2010/wordprocessingInk" xmlns:wne="http://schemas.microsoft.com/office/word/2006/wordml" xmlns:wps="http://schemas.microsoft.com/office/word/2010/wordprocessingShape" mc:Ignorable="w14 w15 w16se w16cid wp14">
   <w:comment w:id="0" w:author="Brian Blanchard (AZURE PNP)" w:date="2020-04-15T11:55:00Z" w:initials="BB(P">
     <w:p>
       <w:pPr>
@@ -2161,7 +2235,21 @@
         <w:rPr>
           <w:rFonts w:ascii="Segoe UI" w:hAnsi="Segoe UI" w:cs="Segoe UI"/>
         </w:rPr>
-        <w:t>n multiple solutions deliver distinct business value, they are labeled as workloads regardless of common stakeholder and technical responsibility. Each workload is hosted in a dedicated landing zone. Each environment contains only one landing zone. In this model, the BusDevOps team is responsible for all operational support of their isolated workload.</w:t>
+        <w:t xml:space="preserve">n multiple solutions deliver distinct business value, they are labeled as workloads regardless of common stakeholder and technical responsibility. Each workload is hosted in a dedicated landing zone. Each environment contains only one landing zone. In this model, the </w:t>
+      </w:r>
+      <w:proofErr w:type="spellStart"/>
+      <w:r>
+        <w:rPr>
+          <w:rFonts w:ascii="Segoe UI" w:hAnsi="Segoe UI" w:cs="Segoe UI"/>
+        </w:rPr>
+        <w:t>BusDevOps</w:t>
+      </w:r>
+      <w:proofErr w:type="spellEnd"/>
+      <w:r>
+        <w:rPr>
+          <w:rFonts w:ascii="Segoe UI" w:hAnsi="Segoe UI" w:cs="Segoe UI"/>
+        </w:rPr>
+        <w:t xml:space="preserve"> team is responsible for all operational support of their isolated workload.</w:t>
       </w:r>
     </w:p>
     <w:p>
@@ -2386,7 +2474,7 @@
       </w:r>
     </w:p>
   </w:comment>
-  <w:comment w:id="13" w:author="Brian Blanchard (AZURE PNP)" w:date="2020-04-15T11:47:00Z" w:initials="BB(P">
+  <w:comment w:id="14" w:author="Brian Blanchard (AZURE PNP)" w:date="2020-04-15T11:47:00Z" w:initials="BB(P">
     <w:p>
       <w:pPr>
         <w:pStyle w:val="CommentText"/>
@@ -2402,7 +2490,7 @@
       </w:r>
     </w:p>
   </w:comment>
-  <w:comment w:id="14" w:author="Brian Blanchard (AZURE PNP)" w:date="2020-04-15T11:48:00Z" w:initials="BB(P">
+  <w:comment w:id="15" w:author="Brian Blanchard (AZURE PNP)" w:date="2020-04-15T11:48:00Z" w:initials="BB(P">
     <w:p>
       <w:pPr>
         <w:pStyle w:val="CommentText"/>
@@ -2418,7 +2506,7 @@
       </w:r>
     </w:p>
   </w:comment>
-  <w:comment w:id="15" w:author="Brian Blanchard (AZURE PNP)" w:date="2020-04-15T11:49:00Z" w:initials="BB(P">
+  <w:comment w:id="16" w:author="Brian Blanchard (AZURE PNP)" w:date="2020-04-15T11:49:00Z" w:initials="BB(P">
     <w:p>
       <w:pPr>
         <w:pStyle w:val="CommentText"/>
@@ -2482,7 +2570,7 @@
       </w:r>
     </w:p>
   </w:comment>
-  <w:comment w:id="16" w:author="Brian Blanchard (AZURE PNP)" w:date="2020-04-15T11:51:00Z" w:initials="BB(P">
+  <w:comment w:id="17" w:author="Brian Blanchard (AZURE PNP)" w:date="2020-04-15T11:51:00Z" w:initials="BB(P">
     <w:p>
       <w:pPr>
         <w:pStyle w:val="CommentText"/>
@@ -2502,7 +2590,7 @@
 </file>
 
 <file path=word/commentsExtended.xml><?xml version="1.0" encoding="utf-8"?>
-<w15:commentsEx xmlns:wpc="http://schemas.microsoft.com/office/word/2010/wordprocessingCanvas" xmlns:cx="http://schemas.microsoft.com/office/drawing/2014/chartex" xmlns:cx1="http://schemas.microsoft.com/office/drawing/2015/9/8/chartex" xmlns:cx2="http://schemas.microsoft.com/office/drawing/2015/10/21/chartex" xmlns:cx3="http://schemas.microsoft.com/office/drawing/2016/5/9/chartex" xmlns:cx4="http://schemas.microsoft.com/office/drawing/2016/5/10/chartex" xmlns:cx5="http://schemas.microsoft.com/office/drawing/2016/5/11/chartex" xmlns:cx6="http://schemas.microsoft.com/office/drawing/2016/5/12/chartex" xmlns:cx7="http://schemas.microsoft.com/office/drawing/2016/5/13/chartex" xmlns:cx8="http://schemas.microsoft.com/office/drawing/2016/5/14/chartex" xmlns:mc="http://schemas.openxmlformats.org/markup-compatibility/2006" xmlns:aink="http://schemas.microsoft.com/office/drawing/2016/ink" xmlns:am3d="http://schemas.microsoft.com/office/drawing/2017/model3d" xmlns:o="urn:schemas-microsoft-com:office:office" xmlns:r="http://schemas.openxmlformats.org/officeDocument/2006/relationships" xmlns:m="http://schemas.openxmlformats.org/officeDocument/2006/math" xmlns:v="urn:schemas-microsoft-com:vml" xmlns:wp14="http://schemas.microsoft.com/office/word/2010/wordprocessingDrawing" xmlns:wp="http://schemas.openxmlformats.org/drawingml/2006/wordprocessingDrawing" xmlns:w10="urn:schemas-microsoft-com:office:word" xmlns:w="http://schemas.openxmlformats.org/wordprocessingml/2006/main" xmlns:w14="http://schemas.microsoft.com/office/word/2010/wordml" xmlns:w15="http://schemas.microsoft.com/office/word/2012/wordml" xmlns:w16cex="http://schemas.microsoft.com/office/word/2018/wordml/cex" xmlns:w16cid="http://schemas.microsoft.com/office/word/2016/wordml/cid" xmlns:w16="http://schemas.microsoft.com/office/word/2018/wordml" xmlns:w16se="http://schemas.microsoft.com/office/word/2015/wordml/symex" xmlns:wpg="http://schemas.microsoft.com/office/word/2010/wordprocessingGroup" xmlns:wpi="http://schemas.microsoft.com/office/word/2010/wordprocessingInk" xmlns:wne="http://schemas.microsoft.com/office/word/2006/wordml" xmlns:wps="http://schemas.microsoft.com/office/word/2010/wordprocessingShape" mc:Ignorable="w14 w15 w16se w16cid w16 w16cex wp14">
+<w15:commentsEx xmlns:wpc="http://schemas.microsoft.com/office/word/2010/wordprocessingCanvas" xmlns:cx="http://schemas.microsoft.com/office/drawing/2014/chartex" xmlns:cx1="http://schemas.microsoft.com/office/drawing/2015/9/8/chartex" xmlns:cx2="http://schemas.microsoft.com/office/drawing/2015/10/21/chartex" xmlns:cx3="http://schemas.microsoft.com/office/drawing/2016/5/9/chartex" xmlns:cx4="http://schemas.microsoft.com/office/drawing/2016/5/10/chartex" xmlns:cx5="http://schemas.microsoft.com/office/drawing/2016/5/11/chartex" xmlns:cx6="http://schemas.microsoft.com/office/drawing/2016/5/12/chartex" xmlns:cx7="http://schemas.microsoft.com/office/drawing/2016/5/13/chartex" xmlns:cx8="http://schemas.microsoft.com/office/drawing/2016/5/14/chartex" xmlns:mc="http://schemas.openxmlformats.org/markup-compatibility/2006" xmlns:aink="http://schemas.microsoft.com/office/drawing/2016/ink" xmlns:am3d="http://schemas.microsoft.com/office/drawing/2017/model3d" xmlns:o="urn:schemas-microsoft-com:office:office" xmlns:r="http://schemas.openxmlformats.org/officeDocument/2006/relationships" xmlns:m="http://schemas.openxmlformats.org/officeDocument/2006/math" xmlns:v="urn:schemas-microsoft-com:vml" xmlns:wp14="http://schemas.microsoft.com/office/word/2010/wordprocessingDrawing" xmlns:wp="http://schemas.openxmlformats.org/drawingml/2006/wordprocessingDrawing" xmlns:w10="urn:schemas-microsoft-com:office:word" xmlns:w="http://schemas.openxmlformats.org/wordprocessingml/2006/main" xmlns:w14="http://schemas.microsoft.com/office/word/2010/wordml" xmlns:w15="http://schemas.microsoft.com/office/word/2012/wordml" xmlns:w16cid="http://schemas.microsoft.com/office/word/2016/wordml/cid" xmlns:w16se="http://schemas.microsoft.com/office/word/2015/wordml/symex" xmlns:wpg="http://schemas.microsoft.com/office/word/2010/wordprocessingGroup" xmlns:wpi="http://schemas.microsoft.com/office/word/2010/wordprocessingInk" xmlns:wne="http://schemas.microsoft.com/office/word/2006/wordml" xmlns:wps="http://schemas.microsoft.com/office/word/2010/wordprocessingShape" mc:Ignorable="w14 w15 w16se w16cid wp14">
   <w15:commentEx w15:paraId="3886F51A" w15:done="0"/>
   <w15:commentEx w15:paraId="43CABF7C" w15:done="0"/>
   <w15:commentEx w15:paraId="71902038" w15:done="0"/>
@@ -2546,7 +2634,7 @@
 </file>
 
 <file path=word/commentsIds.xml><?xml version="1.0" encoding="utf-8"?>
-<w16cid:commentsIds xmlns:wpc="http://schemas.microsoft.com/office/word/2010/wordprocessingCanvas" xmlns:cx="http://schemas.microsoft.com/office/drawing/2014/chartex" xmlns:cx1="http://schemas.microsoft.com/office/drawing/2015/9/8/chartex" xmlns:cx2="http://schemas.microsoft.com/office/drawing/2015/10/21/chartex" xmlns:cx3="http://schemas.microsoft.com/office/drawing/2016/5/9/chartex" xmlns:cx4="http://schemas.microsoft.com/office/drawing/2016/5/10/chartex" xmlns:cx5="http://schemas.microsoft.com/office/drawing/2016/5/11/chartex" xmlns:cx6="http://schemas.microsoft.com/office/drawing/2016/5/12/chartex" xmlns:cx7="http://schemas.microsoft.com/office/drawing/2016/5/13/chartex" xmlns:cx8="http://schemas.microsoft.com/office/drawing/2016/5/14/chartex" xmlns:mc="http://schemas.openxmlformats.org/markup-compatibility/2006" xmlns:aink="http://schemas.microsoft.com/office/drawing/2016/ink" xmlns:am3d="http://schemas.microsoft.com/office/drawing/2017/model3d" xmlns:o="urn:schemas-microsoft-com:office:office" xmlns:r="http://schemas.openxmlformats.org/officeDocument/2006/relationships" xmlns:m="http://schemas.openxmlformats.org/officeDocument/2006/math" xmlns:v="urn:schemas-microsoft-com:vml" xmlns:wp14="http://schemas.microsoft.com/office/word/2010/wordprocessingDrawing" xmlns:wp="http://schemas.openxmlformats.org/drawingml/2006/wordprocessingDrawing" xmlns:w10="urn:schemas-microsoft-com:office:word" xmlns:w="http://schemas.openxmlformats.org/wordprocessingml/2006/main" xmlns:w14="http://schemas.microsoft.com/office/word/2010/wordml" xmlns:w15="http://schemas.microsoft.com/office/word/2012/wordml" xmlns:w16cex="http://schemas.microsoft.com/office/word/2018/wordml/cex" xmlns:w16cid="http://schemas.microsoft.com/office/word/2016/wordml/cid" xmlns:w16="http://schemas.microsoft.com/office/word/2018/wordml" xmlns:w16se="http://schemas.microsoft.com/office/word/2015/wordml/symex" xmlns:wpg="http://schemas.microsoft.com/office/word/2010/wordprocessingGroup" xmlns:wpi="http://schemas.microsoft.com/office/word/2010/wordprocessingInk" xmlns:wne="http://schemas.microsoft.com/office/word/2006/wordml" xmlns:wps="http://schemas.microsoft.com/office/word/2010/wordprocessingShape" mc:Ignorable="w14 w15 w16se w16cid w16 w16cex wp14">
+<w16cid:commentsIds xmlns:wpc="http://schemas.microsoft.com/office/word/2010/wordprocessingCanvas" xmlns:cx="http://schemas.microsoft.com/office/drawing/2014/chartex" xmlns:cx1="http://schemas.microsoft.com/office/drawing/2015/9/8/chartex" xmlns:cx2="http://schemas.microsoft.com/office/drawing/2015/10/21/chartex" xmlns:cx3="http://schemas.microsoft.com/office/drawing/2016/5/9/chartex" xmlns:cx4="http://schemas.microsoft.com/office/drawing/2016/5/10/chartex" xmlns:cx5="http://schemas.microsoft.com/office/drawing/2016/5/11/chartex" xmlns:cx6="http://schemas.microsoft.com/office/drawing/2016/5/12/chartex" xmlns:cx7="http://schemas.microsoft.com/office/drawing/2016/5/13/chartex" xmlns:cx8="http://schemas.microsoft.com/office/drawing/2016/5/14/chartex" xmlns:mc="http://schemas.openxmlformats.org/markup-compatibility/2006" xmlns:aink="http://schemas.microsoft.com/office/drawing/2016/ink" xmlns:am3d="http://schemas.microsoft.com/office/drawing/2017/model3d" xmlns:o="urn:schemas-microsoft-com:office:office" xmlns:r="http://schemas.openxmlformats.org/officeDocument/2006/relationships" xmlns:m="http://schemas.openxmlformats.org/officeDocument/2006/math" xmlns:v="urn:schemas-microsoft-com:vml" xmlns:wp14="http://schemas.microsoft.com/office/word/2010/wordprocessingDrawing" xmlns:wp="http://schemas.openxmlformats.org/drawingml/2006/wordprocessingDrawing" xmlns:w10="urn:schemas-microsoft-com:office:word" xmlns:w="http://schemas.openxmlformats.org/wordprocessingml/2006/main" xmlns:w14="http://schemas.microsoft.com/office/word/2010/wordml" xmlns:w15="http://schemas.microsoft.com/office/word/2012/wordml" xmlns:w16cid="http://schemas.microsoft.com/office/word/2016/wordml/cid" xmlns:w16se="http://schemas.microsoft.com/office/word/2015/wordml/symex" xmlns:wpg="http://schemas.microsoft.com/office/word/2010/wordprocessingGroup" xmlns:wpi="http://schemas.microsoft.com/office/word/2010/wordprocessingInk" xmlns:wne="http://schemas.microsoft.com/office/word/2006/wordml" xmlns:wps="http://schemas.microsoft.com/office/word/2010/wordprocessingShape" mc:Ignorable="w14 w15 w16se w16cid wp14">
   <w16cid:commentId w16cid:paraId="3886F51A" w16cid:durableId="224174BE"/>
   <w16cid:commentId w16cid:paraId="43CABF7C" w16cid:durableId="2241755E"/>
   <w16cid:commentId w16cid:paraId="71902038" w16cid:durableId="22417643"/>
@@ -2568,7 +2656,7 @@
 </file>
 
 <file path=word/endnotes.xml><?xml version="1.0" encoding="utf-8"?>
-<w:endnotes xmlns:wpc="http://schemas.microsoft.com/office/word/2010/wordprocessingCanvas" xmlns:cx="http://schemas.microsoft.com/office/drawing/2014/chartex" xmlns:cx1="http://schemas.microsoft.com/office/drawing/2015/9/8/chartex" xmlns:cx2="http://schemas.microsoft.com/office/drawing/2015/10/21/chartex" xmlns:cx3="http://schemas.microsoft.com/office/drawing/2016/5/9/chartex" xmlns:cx4="http://schemas.microsoft.com/office/drawing/2016/5/10/chartex" xmlns:cx5="http://schemas.microsoft.com/office/drawing/2016/5/11/chartex" xmlns:cx6="http://schemas.microsoft.com/office/drawing/2016/5/12/chartex" xmlns:cx7="http://schemas.microsoft.com/office/drawing/2016/5/13/chartex" xmlns:cx8="http://schemas.microsoft.com/office/drawing/2016/5/14/chartex" xmlns:mc="http://schemas.openxmlformats.org/markup-compatibility/2006" xmlns:aink="http://schemas.microsoft.com/office/drawing/2016/ink" xmlns:am3d="http://schemas.microsoft.com/office/drawing/2017/model3d" xmlns:o="urn:schemas-microsoft-com:office:office" xmlns:r="http://schemas.openxmlformats.org/officeDocument/2006/relationships" xmlns:m="http://schemas.openxmlformats.org/officeDocument/2006/math" xmlns:v="urn:schemas-microsoft-com:vml" xmlns:wp14="http://schemas.microsoft.com/office/word/2010/wordprocessingDrawing" xmlns:wp="http://schemas.openxmlformats.org/drawingml/2006/wordprocessingDrawing" xmlns:w10="urn:schemas-microsoft-com:office:word" xmlns:w="http://schemas.openxmlformats.org/wordprocessingml/2006/main" xmlns:w14="http://schemas.microsoft.com/office/word/2010/wordml" xmlns:w15="http://schemas.microsoft.com/office/word/2012/wordml" xmlns:w16cex="http://schemas.microsoft.com/office/word/2018/wordml/cex" xmlns:w16cid="http://schemas.microsoft.com/office/word/2016/wordml/cid" xmlns:w16="http://schemas.microsoft.com/office/word/2018/wordml" xmlns:w16se="http://schemas.microsoft.com/office/word/2015/wordml/symex" xmlns:wpg="http://schemas.microsoft.com/office/word/2010/wordprocessingGroup" xmlns:wpi="http://schemas.microsoft.com/office/word/2010/wordprocessingInk" xmlns:wne="http://schemas.microsoft.com/office/word/2006/wordml" xmlns:wps="http://schemas.microsoft.com/office/word/2010/wordprocessingShape" mc:Ignorable="w14 w15 w16se w16cid w16 w16cex wp14">
+<w:endnotes xmlns:wpc="http://schemas.microsoft.com/office/word/2010/wordprocessingCanvas" xmlns:cx="http://schemas.microsoft.com/office/drawing/2014/chartex" xmlns:cx1="http://schemas.microsoft.com/office/drawing/2015/9/8/chartex" xmlns:cx2="http://schemas.microsoft.com/office/drawing/2015/10/21/chartex" xmlns:cx3="http://schemas.microsoft.com/office/drawing/2016/5/9/chartex" xmlns:cx4="http://schemas.microsoft.com/office/drawing/2016/5/10/chartex" xmlns:cx5="http://schemas.microsoft.com/office/drawing/2016/5/11/chartex" xmlns:cx6="http://schemas.microsoft.com/office/drawing/2016/5/12/chartex" xmlns:cx7="http://schemas.microsoft.com/office/drawing/2016/5/13/chartex" xmlns:cx8="http://schemas.microsoft.com/office/drawing/2016/5/14/chartex" xmlns:mc="http://schemas.openxmlformats.org/markup-compatibility/2006" xmlns:aink="http://schemas.microsoft.com/office/drawing/2016/ink" xmlns:am3d="http://schemas.microsoft.com/office/drawing/2017/model3d" xmlns:o="urn:schemas-microsoft-com:office:office" xmlns:r="http://schemas.openxmlformats.org/officeDocument/2006/relationships" xmlns:m="http://schemas.openxmlformats.org/officeDocument/2006/math" xmlns:v="urn:schemas-microsoft-com:vml" xmlns:wp14="http://schemas.microsoft.com/office/word/2010/wordprocessingDrawing" xmlns:wp="http://schemas.openxmlformats.org/drawingml/2006/wordprocessingDrawing" xmlns:w10="urn:schemas-microsoft-com:office:word" xmlns:w="http://schemas.openxmlformats.org/wordprocessingml/2006/main" xmlns:w14="http://schemas.microsoft.com/office/word/2010/wordml" xmlns:w15="http://schemas.microsoft.com/office/word/2012/wordml" xmlns:w16cid="http://schemas.microsoft.com/office/word/2016/wordml/cid" xmlns:w16se="http://schemas.microsoft.com/office/word/2015/wordml/symex" xmlns:wpg="http://schemas.microsoft.com/office/word/2010/wordprocessingGroup" xmlns:wpi="http://schemas.microsoft.com/office/word/2010/wordprocessingInk" xmlns:wne="http://schemas.microsoft.com/office/word/2006/wordml" xmlns:wps="http://schemas.microsoft.com/office/word/2010/wordprocessingShape" mc:Ignorable="w14 w15 w16se w16cid wp14">
   <w:endnote w:type="separator" w:id="-1">
     <w:p>
       <w:pPr>
@@ -2593,7 +2681,7 @@
 </file>
 
 <file path=word/footnotes.xml><?xml version="1.0" encoding="utf-8"?>
-<w:footnotes xmlns:wpc="http://schemas.microsoft.com/office/word/2010/wordprocessingCanvas" xmlns:cx="http://schemas.microsoft.com/office/drawing/2014/chartex" xmlns:cx1="http://schemas.microsoft.com/office/drawing/2015/9/8/chartex" xmlns:cx2="http://schemas.microsoft.com/office/drawing/2015/10/21/chartex" xmlns:cx3="http://schemas.microsoft.com/office/drawing/2016/5/9/chartex" xmlns:cx4="http://schemas.microsoft.com/office/drawing/2016/5/10/chartex" xmlns:cx5="http://schemas.microsoft.com/office/drawing/2016/5/11/chartex" xmlns:cx6="http://schemas.microsoft.com/office/drawing/2016/5/12/chartex" xmlns:cx7="http://schemas.microsoft.com/office/drawing/2016/5/13/chartex" xmlns:cx8="http://schemas.microsoft.com/office/drawing/2016/5/14/chartex" xmlns:mc="http://schemas.openxmlformats.org/markup-compatibility/2006" xmlns:aink="http://schemas.microsoft.com/office/drawing/2016/ink" xmlns:am3d="http://schemas.microsoft.com/office/drawing/2017/model3d" xmlns:o="urn:schemas-microsoft-com:office:office" xmlns:r="http://schemas.openxmlformats.org/officeDocument/2006/relationships" xmlns:m="http://schemas.openxmlformats.org/officeDocument/2006/math" xmlns:v="urn:schemas-microsoft-com:vml" xmlns:wp14="http://schemas.microsoft.com/office/word/2010/wordprocessingDrawing" xmlns:wp="http://schemas.openxmlformats.org/drawingml/2006/wordprocessingDrawing" xmlns:w10="urn:schemas-microsoft-com:office:word" xmlns:w="http://schemas.openxmlformats.org/wordprocessingml/2006/main" xmlns:w14="http://schemas.microsoft.com/office/word/2010/wordml" xmlns:w15="http://schemas.microsoft.com/office/word/2012/wordml" xmlns:w16cex="http://schemas.microsoft.com/office/word/2018/wordml/cex" xmlns:w16cid="http://schemas.microsoft.com/office/word/2016/wordml/cid" xmlns:w16="http://schemas.microsoft.com/office/word/2018/wordml" xmlns:w16se="http://schemas.microsoft.com/office/word/2015/wordml/symex" xmlns:wpg="http://schemas.microsoft.com/office/word/2010/wordprocessingGroup" xmlns:wpi="http://schemas.microsoft.com/office/word/2010/wordprocessingInk" xmlns:wne="http://schemas.microsoft.com/office/word/2006/wordml" xmlns:wps="http://schemas.microsoft.com/office/word/2010/wordprocessingShape" mc:Ignorable="w14 w15 w16se w16cid w16 w16cex wp14">
+<w:footnotes xmlns:wpc="http://schemas.microsoft.com/office/word/2010/wordprocessingCanvas" xmlns:cx="http://schemas.microsoft.com/office/drawing/2014/chartex" xmlns:cx1="http://schemas.microsoft.com/office/drawing/2015/9/8/chartex" xmlns:cx2="http://schemas.microsoft.com/office/drawing/2015/10/21/chartex" xmlns:cx3="http://schemas.microsoft.com/office/drawing/2016/5/9/chartex" xmlns:cx4="http://schemas.microsoft.com/office/drawing/2016/5/10/chartex" xmlns:cx5="http://schemas.microsoft.com/office/drawing/2016/5/11/chartex" xmlns:cx6="http://schemas.microsoft.com/office/drawing/2016/5/12/chartex" xmlns:cx7="http://schemas.microsoft.com/office/drawing/2016/5/13/chartex" xmlns:cx8="http://schemas.microsoft.com/office/drawing/2016/5/14/chartex" xmlns:mc="http://schemas.openxmlformats.org/markup-compatibility/2006" xmlns:aink="http://schemas.microsoft.com/office/drawing/2016/ink" xmlns:am3d="http://schemas.microsoft.com/office/drawing/2017/model3d" xmlns:o="urn:schemas-microsoft-com:office:office" xmlns:r="http://schemas.openxmlformats.org/officeDocument/2006/relationships" xmlns:m="http://schemas.openxmlformats.org/officeDocument/2006/math" xmlns:v="urn:schemas-microsoft-com:vml" xmlns:wp14="http://schemas.microsoft.com/office/word/2010/wordprocessingDrawing" xmlns:wp="http://schemas.openxmlformats.org/drawingml/2006/wordprocessingDrawing" xmlns:w10="urn:schemas-microsoft-com:office:word" xmlns:w="http://schemas.openxmlformats.org/wordprocessingml/2006/main" xmlns:w14="http://schemas.microsoft.com/office/word/2010/wordml" xmlns:w15="http://schemas.microsoft.com/office/word/2012/wordml" xmlns:w16cid="http://schemas.microsoft.com/office/word/2016/wordml/cid" xmlns:w16se="http://schemas.microsoft.com/office/word/2015/wordml/symex" xmlns:wpg="http://schemas.microsoft.com/office/word/2010/wordprocessingGroup" xmlns:wpi="http://schemas.microsoft.com/office/word/2010/wordprocessingInk" xmlns:wne="http://schemas.microsoft.com/office/word/2006/wordml" xmlns:wps="http://schemas.microsoft.com/office/word/2010/wordprocessingShape" mc:Ignorable="w14 w15 w16se w16cid wp14">
   <w:footnote w:type="separator" w:id="-1">
     <w:p>
       <w:pPr>
@@ -2618,7 +2706,7 @@
 </file>
 
 <file path=word/numbering.xml><?xml version="1.0" encoding="utf-8"?>
-<w:numbering xmlns:wpc="http://schemas.microsoft.com/office/word/2010/wordprocessingCanvas" xmlns:cx="http://schemas.microsoft.com/office/drawing/2014/chartex" xmlns:cx1="http://schemas.microsoft.com/office/drawing/2015/9/8/chartex" xmlns:cx2="http://schemas.microsoft.com/office/drawing/2015/10/21/chartex" xmlns:cx3="http://schemas.microsoft.com/office/drawing/2016/5/9/chartex" xmlns:cx4="http://schemas.microsoft.com/office/drawing/2016/5/10/chartex" xmlns:cx5="http://schemas.microsoft.com/office/drawing/2016/5/11/chartex" xmlns:cx6="http://schemas.microsoft.com/office/drawing/2016/5/12/chartex" xmlns:cx7="http://schemas.microsoft.com/office/drawing/2016/5/13/chartex" xmlns:cx8="http://schemas.microsoft.com/office/drawing/2016/5/14/chartex" xmlns:mc="http://schemas.openxmlformats.org/markup-compatibility/2006" xmlns:aink="http://schemas.microsoft.com/office/drawing/2016/ink" xmlns:am3d="http://schemas.microsoft.com/office/drawing/2017/model3d" xmlns:o="urn:schemas-microsoft-com:office:office" xmlns:r="http://schemas.openxmlformats.org/officeDocument/2006/relationships" xmlns:m="http://schemas.openxmlformats.org/officeDocument/2006/math" xmlns:v="urn:schemas-microsoft-com:vml" xmlns:wp14="http://schemas.microsoft.com/office/word/2010/wordprocessingDrawing" xmlns:wp="http://schemas.openxmlformats.org/drawingml/2006/wordprocessingDrawing" xmlns:w10="urn:schemas-microsoft-com:office:word" xmlns:w="http://schemas.openxmlformats.org/wordprocessingml/2006/main" xmlns:w14="http://schemas.microsoft.com/office/word/2010/wordml" xmlns:w15="http://schemas.microsoft.com/office/word/2012/wordml" xmlns:w16cex="http://schemas.microsoft.com/office/word/2018/wordml/cex" xmlns:w16cid="http://schemas.microsoft.com/office/word/2016/wordml/cid" xmlns:w16="http://schemas.microsoft.com/office/word/2018/wordml" xmlns:w16se="http://schemas.microsoft.com/office/word/2015/wordml/symex" xmlns:wpg="http://schemas.microsoft.com/office/word/2010/wordprocessingGroup" xmlns:wpi="http://schemas.microsoft.com/office/word/2010/wordprocessingInk" xmlns:wne="http://schemas.microsoft.com/office/word/2006/wordml" xmlns:wps="http://schemas.microsoft.com/office/word/2010/wordprocessingShape" mc:Ignorable="w14 w15 w16se w16cid w16 w16cex wp14">
+<w:numbering xmlns:wpc="http://schemas.microsoft.com/office/word/2010/wordprocessingCanvas" xmlns:cx="http://schemas.microsoft.com/office/drawing/2014/chartex" xmlns:cx1="http://schemas.microsoft.com/office/drawing/2015/9/8/chartex" xmlns:cx2="http://schemas.microsoft.com/office/drawing/2015/10/21/chartex" xmlns:cx3="http://schemas.microsoft.com/office/drawing/2016/5/9/chartex" xmlns:cx4="http://schemas.microsoft.com/office/drawing/2016/5/10/chartex" xmlns:cx5="http://schemas.microsoft.com/office/drawing/2016/5/11/chartex" xmlns:cx6="http://schemas.microsoft.com/office/drawing/2016/5/12/chartex" xmlns:cx7="http://schemas.microsoft.com/office/drawing/2016/5/13/chartex" xmlns:cx8="http://schemas.microsoft.com/office/drawing/2016/5/14/chartex" xmlns:mc="http://schemas.openxmlformats.org/markup-compatibility/2006" xmlns:aink="http://schemas.microsoft.com/office/drawing/2016/ink" xmlns:am3d="http://schemas.microsoft.com/office/drawing/2017/model3d" xmlns:o="urn:schemas-microsoft-com:office:office" xmlns:r="http://schemas.openxmlformats.org/officeDocument/2006/relationships" xmlns:m="http://schemas.openxmlformats.org/officeDocument/2006/math" xmlns:v="urn:schemas-microsoft-com:vml" xmlns:wp14="http://schemas.microsoft.com/office/word/2010/wordprocessingDrawing" xmlns:wp="http://schemas.openxmlformats.org/drawingml/2006/wordprocessingDrawing" xmlns:w10="urn:schemas-microsoft-com:office:word" xmlns:w="http://schemas.openxmlformats.org/wordprocessingml/2006/main" xmlns:w14="http://schemas.microsoft.com/office/word/2010/wordml" xmlns:w15="http://schemas.microsoft.com/office/word/2012/wordml" xmlns:w16cid="http://schemas.microsoft.com/office/word/2016/wordml/cid" xmlns:w16se="http://schemas.microsoft.com/office/word/2015/wordml/symex" xmlns:wpg="http://schemas.microsoft.com/office/word/2010/wordprocessingGroup" xmlns:wpi="http://schemas.microsoft.com/office/word/2010/wordprocessingInk" xmlns:wne="http://schemas.microsoft.com/office/word/2006/wordml" xmlns:wps="http://schemas.microsoft.com/office/word/2010/wordprocessingShape" mc:Ignorable="w14 w15 w16se w16cid wp14">
   <w:abstractNum w:abstractNumId="0" w15:restartNumberingAfterBreak="0">
     <w:nsid w:val="04D6360D"/>
     <w:multiLevelType w:val="hybridMultilevel"/>
@@ -3247,7 +3335,7 @@
 </file>
 
 <file path=word/people.xml><?xml version="1.0" encoding="utf-8"?>
-<w15:people xmlns:wpc="http://schemas.microsoft.com/office/word/2010/wordprocessingCanvas" xmlns:cx="http://schemas.microsoft.com/office/drawing/2014/chartex" xmlns:cx1="http://schemas.microsoft.com/office/drawing/2015/9/8/chartex" xmlns:cx2="http://schemas.microsoft.com/office/drawing/2015/10/21/chartex" xmlns:cx3="http://schemas.microsoft.com/office/drawing/2016/5/9/chartex" xmlns:cx4="http://schemas.microsoft.com/office/drawing/2016/5/10/chartex" xmlns:cx5="http://schemas.microsoft.com/office/drawing/2016/5/11/chartex" xmlns:cx6="http://schemas.microsoft.com/office/drawing/2016/5/12/chartex" xmlns:cx7="http://schemas.microsoft.com/office/drawing/2016/5/13/chartex" xmlns:cx8="http://schemas.microsoft.com/office/drawing/2016/5/14/chartex" xmlns:mc="http://schemas.openxmlformats.org/markup-compatibility/2006" xmlns:aink="http://schemas.microsoft.com/office/drawing/2016/ink" xmlns:am3d="http://schemas.microsoft.com/office/drawing/2017/model3d" xmlns:o="urn:schemas-microsoft-com:office:office" xmlns:r="http://schemas.openxmlformats.org/officeDocument/2006/relationships" xmlns:m="http://schemas.openxmlformats.org/officeDocument/2006/math" xmlns:v="urn:schemas-microsoft-com:vml" xmlns:wp14="http://schemas.microsoft.com/office/word/2010/wordprocessingDrawing" xmlns:wp="http://schemas.openxmlformats.org/drawingml/2006/wordprocessingDrawing" xmlns:w10="urn:schemas-microsoft-com:office:word" xmlns:w="http://schemas.openxmlformats.org/wordprocessingml/2006/main" xmlns:w14="http://schemas.microsoft.com/office/word/2010/wordml" xmlns:w15="http://schemas.microsoft.com/office/word/2012/wordml" xmlns:w16cex="http://schemas.microsoft.com/office/word/2018/wordml/cex" xmlns:w16cid="http://schemas.microsoft.com/office/word/2016/wordml/cid" xmlns:w16="http://schemas.microsoft.com/office/word/2018/wordml" xmlns:w16se="http://schemas.microsoft.com/office/word/2015/wordml/symex" xmlns:wpg="http://schemas.microsoft.com/office/word/2010/wordprocessingGroup" xmlns:wpi="http://schemas.microsoft.com/office/word/2010/wordprocessingInk" xmlns:wne="http://schemas.microsoft.com/office/word/2006/wordml" xmlns:wps="http://schemas.microsoft.com/office/word/2010/wordprocessingShape" mc:Ignorable="w14 w15 w16se w16cid w16 w16cex wp14">
+<w15:people xmlns:wpc="http://schemas.microsoft.com/office/word/2010/wordprocessingCanvas" xmlns:cx="http://schemas.microsoft.com/office/drawing/2014/chartex" xmlns:cx1="http://schemas.microsoft.com/office/drawing/2015/9/8/chartex" xmlns:cx2="http://schemas.microsoft.com/office/drawing/2015/10/21/chartex" xmlns:cx3="http://schemas.microsoft.com/office/drawing/2016/5/9/chartex" xmlns:cx4="http://schemas.microsoft.com/office/drawing/2016/5/10/chartex" xmlns:cx5="http://schemas.microsoft.com/office/drawing/2016/5/11/chartex" xmlns:cx6="http://schemas.microsoft.com/office/drawing/2016/5/12/chartex" xmlns:cx7="http://schemas.microsoft.com/office/drawing/2016/5/13/chartex" xmlns:cx8="http://schemas.microsoft.com/office/drawing/2016/5/14/chartex" xmlns:mc="http://schemas.openxmlformats.org/markup-compatibility/2006" xmlns:aink="http://schemas.microsoft.com/office/drawing/2016/ink" xmlns:am3d="http://schemas.microsoft.com/office/drawing/2017/model3d" xmlns:o="urn:schemas-microsoft-com:office:office" xmlns:r="http://schemas.openxmlformats.org/officeDocument/2006/relationships" xmlns:m="http://schemas.openxmlformats.org/officeDocument/2006/math" xmlns:v="urn:schemas-microsoft-com:vml" xmlns:wp14="http://schemas.microsoft.com/office/word/2010/wordprocessingDrawing" xmlns:wp="http://schemas.openxmlformats.org/drawingml/2006/wordprocessingDrawing" xmlns:w10="urn:schemas-microsoft-com:office:word" xmlns:w="http://schemas.openxmlformats.org/wordprocessingml/2006/main" xmlns:w14="http://schemas.microsoft.com/office/word/2010/wordml" xmlns:w15="http://schemas.microsoft.com/office/word/2012/wordml" xmlns:w16cid="http://schemas.microsoft.com/office/word/2016/wordml/cid" xmlns:w16se="http://schemas.microsoft.com/office/word/2015/wordml/symex" xmlns:wpg="http://schemas.microsoft.com/office/word/2010/wordprocessingGroup" xmlns:wpi="http://schemas.microsoft.com/office/word/2010/wordprocessingInk" xmlns:wne="http://schemas.microsoft.com/office/word/2006/wordml" xmlns:wps="http://schemas.microsoft.com/office/word/2010/wordprocessingShape" mc:Ignorable="w14 w15 w16se w16cid wp14">
   <w15:person w15:author="Brian Blanchard (AZURE PNP)">
     <w15:presenceInfo w15:providerId="AD" w15:userId="S::brblanch@microsoft.com::8d4157a8-64e6-4b97-b092-1526621426f9"/>
   </w15:person>
@@ -3255,7 +3343,7 @@
 </file>
 
 <file path=word/styles.xml><?xml version="1.0" encoding="utf-8"?>
-<w:styles xmlns:mc="http://schemas.openxmlformats.org/markup-compatibility/2006" xmlns:r="http://schemas.openxmlformats.org/officeDocument/2006/relationships" xmlns:w="http://schemas.openxmlformats.org/wordprocessingml/2006/main" xmlns:w14="http://schemas.microsoft.com/office/word/2010/wordml" xmlns:w15="http://schemas.microsoft.com/office/word/2012/wordml" xmlns:w16cex="http://schemas.microsoft.com/office/word/2018/wordml/cex" xmlns:w16cid="http://schemas.microsoft.com/office/word/2016/wordml/cid" xmlns:w16="http://schemas.microsoft.com/office/word/2018/wordml" xmlns:w16se="http://schemas.microsoft.com/office/word/2015/wordml/symex" mc:Ignorable="w14 w15 w16se w16cid w16 w16cex">
+<w:styles xmlns:mc="http://schemas.openxmlformats.org/markup-compatibility/2006" xmlns:r="http://schemas.openxmlformats.org/officeDocument/2006/relationships" xmlns:w="http://schemas.openxmlformats.org/wordprocessingml/2006/main" xmlns:w14="http://schemas.microsoft.com/office/word/2010/wordml" xmlns:w15="http://schemas.microsoft.com/office/word/2012/wordml" xmlns:w16cid="http://schemas.microsoft.com/office/word/2016/wordml/cid" xmlns:w16se="http://schemas.microsoft.com/office/word/2015/wordml/symex" mc:Ignorable="w14 w15 w16se w16cid">
   <w:docDefaults>
     <w:rPrDefault>
       <w:rPr>
@@ -3271,7 +3359,7 @@
       </w:pPr>
     </w:pPrDefault>
   </w:docDefaults>
-  <w:latentStyles w:defLockedState="0" w:defUIPriority="99" w:defSemiHidden="0" w:defUnhideWhenUsed="0" w:defQFormat="0" w:count="376">
+  <w:latentStyles w:defLockedState="0" w:defUIPriority="99" w:defSemiHidden="0" w:defUnhideWhenUsed="0" w:defQFormat="0" w:count="377">
     <w:lsdException w:name="Normal" w:uiPriority="0" w:qFormat="1"/>
     <w:lsdException w:name="heading 1" w:uiPriority="9" w:qFormat="1"/>
     <w:lsdException w:name="heading 2" w:semiHidden="1" w:uiPriority="9" w:unhideWhenUsed="1" w:qFormat="1"/>
@@ -3377,7 +3465,6 @@
     <w:lsdException w:name="HTML Sample" w:semiHidden="1" w:unhideWhenUsed="1"/>
     <w:lsdException w:name="HTML Typewriter" w:semiHidden="1" w:unhideWhenUsed="1"/>
     <w:lsdException w:name="HTML Variable" w:semiHidden="1" w:unhideWhenUsed="1"/>
-    <w:lsdException w:name="Normal Table" w:semiHidden="1" w:unhideWhenUsed="1"/>
     <w:lsdException w:name="annotation subject" w:semiHidden="1" w:unhideWhenUsed="1"/>
     <w:lsdException w:name="No List" w:semiHidden="1" w:unhideWhenUsed="1"/>
     <w:lsdException w:name="Outline List 1" w:semiHidden="1" w:unhideWhenUsed="1"/>
@@ -3424,10 +3511,8 @@
     <w:lsdException w:name="Table Subtle 2" w:semiHidden="1" w:unhideWhenUsed="1"/>
     <w:lsdException w:name="Table Web 1" w:semiHidden="1" w:unhideWhenUsed="1"/>
     <w:lsdException w:name="Table Web 2" w:semiHidden="1" w:unhideWhenUsed="1"/>
-    <w:lsdException w:name="Table Web 3" w:semiHidden="1" w:unhideWhenUsed="1"/>
     <w:lsdException w:name="Balloon Text" w:semiHidden="1" w:unhideWhenUsed="1"/>
     <w:lsdException w:name="Table Grid" w:uiPriority="39"/>
-    <w:lsdException w:name="Table Theme" w:semiHidden="1" w:unhideWhenUsed="1"/>
     <w:lsdException w:name="Placeholder Text" w:semiHidden="1"/>
     <w:lsdException w:name="No Spacing" w:uiPriority="1" w:qFormat="1"/>
     <w:lsdException w:name="Light Shading" w:uiPriority="60"/>
@@ -3648,6 +3733,7 @@
     <w:lsdException w:name="Hashtag" w:semiHidden="1" w:unhideWhenUsed="1"/>
     <w:lsdException w:name="Unresolved Mention" w:semiHidden="1" w:unhideWhenUsed="1"/>
     <w:lsdException w:name="Smart Link" w:semiHidden="1" w:unhideWhenUsed="1"/>
+    <w:lsdException w:name="Smart Link Error" w:semiHidden="1" w:unhideWhenUsed="1"/>
   </w:latentStyles>
   <w:style w:type="paragraph" w:default="1" w:styleId="Normal">
     <w:name w:val="Normal"/>
@@ -3966,6 +4052,18 @@
         <w:insideV w:val="single" w:sz="4" w:space="0" w:color="auto"/>
       </w:tblBorders>
     </w:tblPr>
+  </w:style>
+  <w:style w:type="character" w:styleId="FollowedHyperlink">
+    <w:name w:val="FollowedHyperlink"/>
+    <w:basedOn w:val="DefaultParagraphFont"/>
+    <w:uiPriority w:val="99"/>
+    <w:semiHidden/>
+    <w:unhideWhenUsed/>
+    <w:rsid w:val="005069E4"/>
+    <w:rPr>
+      <w:color w:val="954F72" w:themeColor="followedHyperlink"/>
+      <w:u w:val="single"/>
+    </w:rPr>
   </w:style>
 </w:styles>
 </file>
@@ -6141,7 +6239,7 @@
   <dgm:whole/>
   <dgm:extLst>
     <a:ext uri="http://schemas.microsoft.com/office/drawing/2008/diagram">
-      <dsp:dataModelExt xmlns:dsp="http://schemas.microsoft.com/office/drawing/2008/diagram" relId="rId26" minVer="http://schemas.openxmlformats.org/drawingml/2006/diagram"/>
+      <dsp:dataModelExt xmlns:dsp="http://schemas.microsoft.com/office/drawing/2008/diagram" relId="rId25" minVer="http://schemas.openxmlformats.org/drawingml/2006/diagram"/>
     </a:ext>
   </dgm:extLst>
 </dgm:dataModel>

</xml_diff>